<commit_message>
Edit findings of mindstorm's playlist
</commit_message>
<xml_diff>
--- a/Project code-title/Requirements/Findings from Mindstorm's Playlist.docx
+++ b/Project code-title/Requirements/Findings from Mindstorm's Playlist.docx
@@ -117,18 +117,19 @@
           <w:sz w:val="24"/>
           <w:szCs w:val="24"/>
         </w:rPr>
-        <w:t>Mobile gaming dominating atm and continuing to take big share of pie (2021 stats)</w:t>
-      </w:r>
-    </w:p>
-    <w:p>
-      <w:pPr>
+        <w:t xml:space="preserve">Mobile gaming dominating </w:t>
+      </w:r>
+      <w:proofErr w:type="spellStart"/>
+      <w:r>
         <w:rPr>
           <w:rFonts w:ascii="Roboto" w:eastAsia="Roboto" w:hAnsi="Roboto" w:cs="Roboto"/>
           <w:color w:val="030303"/>
           <w:sz w:val="24"/>
           <w:szCs w:val="24"/>
         </w:rPr>
-      </w:pPr>
+        <w:t>atm</w:t>
+      </w:r>
+      <w:proofErr w:type="spellEnd"/>
       <w:r>
         <w:rPr>
           <w:rFonts w:ascii="Roboto" w:eastAsia="Roboto" w:hAnsi="Roboto" w:cs="Roboto"/>
@@ -136,7 +137,7 @@
           <w:sz w:val="24"/>
           <w:szCs w:val="24"/>
         </w:rPr>
-        <w:t>Many stats given as to why mobile gaming spread</w:t>
+        <w:t xml:space="preserve"> and continuing to take big share of pie (2021 stats)</w:t>
       </w:r>
     </w:p>
     <w:p>
@@ -148,25 +149,25 @@
           <w:szCs w:val="24"/>
         </w:rPr>
       </w:pPr>
-    </w:p>
-    <w:p>
-      <w:pPr>
+      <w:r>
         <w:rPr>
           <w:rFonts w:ascii="Roboto" w:eastAsia="Roboto" w:hAnsi="Roboto" w:cs="Roboto"/>
           <w:color w:val="030303"/>
           <w:sz w:val="24"/>
           <w:szCs w:val="24"/>
         </w:rPr>
-      </w:pPr>
-      <w:r>
+        <w:t>Many stats given as to why mobile gaming spread</w:t>
+      </w:r>
+    </w:p>
+    <w:p>
+      <w:pPr>
         <w:rPr>
           <w:rFonts w:ascii="Roboto" w:eastAsia="Roboto" w:hAnsi="Roboto" w:cs="Roboto"/>
           <w:color w:val="030303"/>
           <w:sz w:val="24"/>
           <w:szCs w:val="24"/>
         </w:rPr>
-        <w:t>HCGs = ‘Super fast food’</w:t>
-      </w:r>
+      </w:pPr>
     </w:p>
     <w:p>
       <w:pPr>
@@ -184,18 +185,19 @@
           <w:sz w:val="24"/>
           <w:szCs w:val="24"/>
         </w:rPr>
-        <w:t>Simple to understand – anybody can play</w:t>
-      </w:r>
-    </w:p>
-    <w:p>
-      <w:pPr>
+        <w:t>HCGs = ‘</w:t>
+      </w:r>
+      <w:proofErr w:type="spellStart"/>
+      <w:r>
         <w:rPr>
           <w:rFonts w:ascii="Roboto" w:eastAsia="Roboto" w:hAnsi="Roboto" w:cs="Roboto"/>
           <w:color w:val="030303"/>
           <w:sz w:val="24"/>
           <w:szCs w:val="24"/>
         </w:rPr>
-      </w:pPr>
+        <w:t>Super fast</w:t>
+      </w:r>
+      <w:proofErr w:type="spellEnd"/>
       <w:r>
         <w:rPr>
           <w:rFonts w:ascii="Roboto" w:eastAsia="Roboto" w:hAnsi="Roboto" w:cs="Roboto"/>
@@ -203,7 +205,7 @@
           <w:sz w:val="24"/>
           <w:szCs w:val="24"/>
         </w:rPr>
-        <w:t>Try to reach to as many audiences as possible</w:t>
+        <w:t xml:space="preserve"> food’</w:t>
       </w:r>
     </w:p>
     <w:p>
@@ -215,53 +217,93 @@
           <w:szCs w:val="24"/>
         </w:rPr>
       </w:pPr>
-    </w:p>
-    <w:p>
-      <w:pPr>
+      <w:r>
         <w:rPr>
           <w:rFonts w:ascii="Roboto" w:eastAsia="Roboto" w:hAnsi="Roboto" w:cs="Roboto"/>
           <w:color w:val="030303"/>
           <w:sz w:val="24"/>
           <w:szCs w:val="24"/>
         </w:rPr>
-      </w:pPr>
-      <w:r>
+        <w:t>Simple to understand – anybody can play</w:t>
+      </w:r>
+    </w:p>
+    <w:p>
+      <w:pPr>
         <w:rPr>
           <w:rFonts w:ascii="Roboto" w:eastAsia="Roboto" w:hAnsi="Roboto" w:cs="Roboto"/>
           <w:color w:val="030303"/>
           <w:sz w:val="24"/>
           <w:szCs w:val="24"/>
         </w:rPr>
-        <w:t>Ascending order of complexity and sessions’ length:</w:t>
-      </w:r>
-    </w:p>
-    <w:p>
-      <w:pPr>
+      </w:pPr>
+      <w:r>
         <w:rPr>
           <w:rFonts w:ascii="Roboto" w:eastAsia="Roboto" w:hAnsi="Roboto" w:cs="Roboto"/>
           <w:color w:val="030303"/>
           <w:sz w:val="24"/>
           <w:szCs w:val="24"/>
         </w:rPr>
-      </w:pPr>
-      <w:r>
+        <w:t>Try to reach to as many audiences as possible</w:t>
+      </w:r>
+    </w:p>
+    <w:p>
+      <w:pPr>
         <w:rPr>
           <w:rFonts w:ascii="Roboto" w:eastAsia="Roboto" w:hAnsi="Roboto" w:cs="Roboto"/>
           <w:color w:val="030303"/>
           <w:sz w:val="24"/>
           <w:szCs w:val="24"/>
         </w:rPr>
-        <w:t>HCG &lt; Casual (slightly more complex) &lt; Midc</w:t>
-      </w:r>
-      <w:r>
+      </w:pPr>
+    </w:p>
+    <w:p>
+      <w:pPr>
         <w:rPr>
           <w:rFonts w:ascii="Roboto" w:eastAsia="Roboto" w:hAnsi="Roboto" w:cs="Roboto"/>
           <w:color w:val="030303"/>
           <w:sz w:val="24"/>
           <w:szCs w:val="24"/>
         </w:rPr>
-        <w:t>ore (multiplayer, complex interactions) &lt; Hardcore () [ see image if needed ]</w:t>
-      </w:r>
+      </w:pPr>
+      <w:r>
+        <w:rPr>
+          <w:rFonts w:ascii="Roboto" w:eastAsia="Roboto" w:hAnsi="Roboto" w:cs="Roboto"/>
+          <w:color w:val="030303"/>
+          <w:sz w:val="24"/>
+          <w:szCs w:val="24"/>
+        </w:rPr>
+        <w:t>Ascending order of complexity and sessions’ length:</w:t>
+      </w:r>
+    </w:p>
+    <w:p>
+      <w:pPr>
+        <w:rPr>
+          <w:rFonts w:ascii="Roboto" w:eastAsia="Roboto" w:hAnsi="Roboto" w:cs="Roboto"/>
+          <w:color w:val="030303"/>
+          <w:sz w:val="24"/>
+          <w:szCs w:val="24"/>
+        </w:rPr>
+      </w:pPr>
+      <w:r>
+        <w:rPr>
+          <w:rFonts w:ascii="Roboto" w:eastAsia="Roboto" w:hAnsi="Roboto" w:cs="Roboto"/>
+          <w:color w:val="030303"/>
+          <w:sz w:val="24"/>
+          <w:szCs w:val="24"/>
+        </w:rPr>
+        <w:t xml:space="preserve">HCG &lt; Casual (slightly more complex) &lt; Midcore (multiplayer, complex interactions) &lt; Hardcore () [ see image if </w:t>
+      </w:r>
+      <w:proofErr w:type="gramStart"/>
+      <w:r>
+        <w:rPr>
+          <w:rFonts w:ascii="Roboto" w:eastAsia="Roboto" w:hAnsi="Roboto" w:cs="Roboto"/>
+          <w:color w:val="030303"/>
+          <w:sz w:val="24"/>
+          <w:szCs w:val="24"/>
+        </w:rPr>
+        <w:t>needed ]</w:t>
+      </w:r>
+      <w:proofErr w:type="gramEnd"/>
     </w:p>
     <w:p>
       <w:pPr>
@@ -354,21 +396,23 @@
           <w:szCs w:val="24"/>
         </w:rPr>
       </w:pPr>
+      <w:proofErr w:type="gramStart"/>
       <w:r>
         <w:rPr>
           <w:rFonts w:ascii="Arial Unicode MS" w:eastAsia="Arial Unicode MS" w:hAnsi="Arial Unicode MS" w:cs="Arial Unicode MS"/>
           <w:sz w:val="24"/>
           <w:szCs w:val="24"/>
         </w:rPr>
-        <w:t>→(gamer carries on to next game after few</w:t>
-      </w:r>
+        <w:t>→(</w:t>
+      </w:r>
+      <w:proofErr w:type="gramEnd"/>
       <w:r>
         <w:rPr>
           <w:rFonts w:ascii="Arial Unicode MS" w:eastAsia="Arial Unicode MS" w:hAnsi="Arial Unicode MS" w:cs="Arial Unicode MS"/>
           <w:sz w:val="24"/>
           <w:szCs w:val="24"/>
         </w:rPr>
-        <w:t xml:space="preserve"> days)</w:t>
+        <w:t>gamer carries on to next game after few days)</w:t>
       </w:r>
     </w:p>
     <w:p>
@@ -387,7 +431,23 @@
           <w:sz w:val="24"/>
           <w:szCs w:val="24"/>
         </w:rPr>
-        <w:t>A new way to monetise (ads high frequency and not that disrupting)</w:t>
+        <w:t xml:space="preserve">A new way to </w:t>
+      </w:r>
+      <w:proofErr w:type="spellStart"/>
+      <w:r>
+        <w:rPr>
+          <w:sz w:val="24"/>
+          <w:szCs w:val="24"/>
+        </w:rPr>
+        <w:t>monetise</w:t>
+      </w:r>
+      <w:proofErr w:type="spellEnd"/>
+      <w:r>
+        <w:rPr>
+          <w:sz w:val="24"/>
+          <w:szCs w:val="24"/>
+        </w:rPr>
+        <w:t xml:space="preserve"> (ads high frequency and not that disrupting)</w:t>
       </w:r>
     </w:p>
     <w:p>
@@ -620,14 +680,23 @@
           <w:szCs w:val="24"/>
         </w:rPr>
         <w:lastRenderedPageBreak/>
-        <w:t>HCG games’ users cost less and give you less compared to casual. G</w:t>
-      </w:r>
-      <w:r>
-        <w:rPr>
-          <w:sz w:val="24"/>
-          <w:szCs w:val="24"/>
-        </w:rPr>
-        <w:t>otta get it to scale for HCG to be profitable.</w:t>
+        <w:t xml:space="preserve">HCG games’ users cost less and give you less compared to casual. </w:t>
+      </w:r>
+      <w:proofErr w:type="spellStart"/>
+      <w:r>
+        <w:rPr>
+          <w:sz w:val="24"/>
+          <w:szCs w:val="24"/>
+        </w:rPr>
+        <w:t>Gotta</w:t>
+      </w:r>
+      <w:proofErr w:type="spellEnd"/>
+      <w:r>
+        <w:rPr>
+          <w:sz w:val="24"/>
+          <w:szCs w:val="24"/>
+        </w:rPr>
+        <w:t xml:space="preserve"> get it to scale for HCG to be profitable.</w:t>
       </w:r>
     </w:p>
     <w:p>
@@ -717,14 +786,87 @@
           <w:sz w:val="24"/>
           <w:szCs w:val="24"/>
         </w:rPr>
-        <w:t>People w</w:t>
-      </w:r>
-      <w:r>
-        <w:rPr>
-          <w:sz w:val="24"/>
-          <w:szCs w:val="24"/>
-        </w:rPr>
-        <w:t>anna have fun…e.g. Puzzles mein haar hi nhi sakte. Bit of ASMR effect too.</w:t>
+        <w:t xml:space="preserve">People </w:t>
+      </w:r>
+      <w:proofErr w:type="spellStart"/>
+      <w:r>
+        <w:rPr>
+          <w:sz w:val="24"/>
+          <w:szCs w:val="24"/>
+        </w:rPr>
+        <w:t>wanna</w:t>
+      </w:r>
+      <w:proofErr w:type="spellEnd"/>
+      <w:r>
+        <w:rPr>
+          <w:sz w:val="24"/>
+          <w:szCs w:val="24"/>
+        </w:rPr>
+        <w:t xml:space="preserve"> have fun…e.g. Puzzles </w:t>
+      </w:r>
+      <w:proofErr w:type="spellStart"/>
+      <w:r>
+        <w:rPr>
+          <w:sz w:val="24"/>
+          <w:szCs w:val="24"/>
+        </w:rPr>
+        <w:t>mein</w:t>
+      </w:r>
+      <w:proofErr w:type="spellEnd"/>
+      <w:r>
+        <w:rPr>
+          <w:sz w:val="24"/>
+          <w:szCs w:val="24"/>
+        </w:rPr>
+        <w:t xml:space="preserve"> </w:t>
+      </w:r>
+      <w:proofErr w:type="spellStart"/>
+      <w:r>
+        <w:rPr>
+          <w:sz w:val="24"/>
+          <w:szCs w:val="24"/>
+        </w:rPr>
+        <w:t>haar</w:t>
+      </w:r>
+      <w:proofErr w:type="spellEnd"/>
+      <w:r>
+        <w:rPr>
+          <w:sz w:val="24"/>
+          <w:szCs w:val="24"/>
+        </w:rPr>
+        <w:t xml:space="preserve"> hi </w:t>
+      </w:r>
+      <w:proofErr w:type="spellStart"/>
+      <w:r>
+        <w:rPr>
+          <w:sz w:val="24"/>
+          <w:szCs w:val="24"/>
+        </w:rPr>
+        <w:t>nhi</w:t>
+      </w:r>
+      <w:proofErr w:type="spellEnd"/>
+      <w:r>
+        <w:rPr>
+          <w:sz w:val="24"/>
+          <w:szCs w:val="24"/>
+        </w:rPr>
+        <w:t xml:space="preserve"> </w:t>
+      </w:r>
+      <w:proofErr w:type="spellStart"/>
+      <w:r>
+        <w:rPr>
+          <w:sz w:val="24"/>
+          <w:szCs w:val="24"/>
+        </w:rPr>
+        <w:t>sakte</w:t>
+      </w:r>
+      <w:proofErr w:type="spellEnd"/>
+      <w:r>
+        <w:rPr>
+          <w:sz w:val="24"/>
+          <w:szCs w:val="24"/>
+        </w:rPr>
+        <w:t>. Bit of ASMR effect too.</w:t>
       </w:r>
     </w:p>
     <w:p>
@@ -815,14 +957,7 @@
           <w:sz w:val="24"/>
           <w:szCs w:val="24"/>
         </w:rPr>
-        <w:t>Prof</w:t>
-      </w:r>
-      <w:r>
-        <w:rPr>
-          <w:sz w:val="24"/>
-          <w:szCs w:val="24"/>
-        </w:rPr>
-        <w:t>its in cents so need massive # downloads</w:t>
+        <w:t>Profits in cents so need massive # downloads</w:t>
       </w:r>
     </w:p>
     <w:p>
@@ -871,15 +1006,7 @@
           <w:sz w:val="24"/>
           <w:szCs w:val="24"/>
         </w:rPr>
-        <w:t xml:space="preserve"> → Based around core mechanic, interact with it. </w:t>
-      </w:r>
-      <w:r>
-        <w:rPr>
-          <w:rFonts w:ascii="Arial Unicode MS" w:eastAsia="Arial Unicode MS" w:hAnsi="Arial Unicode MS" w:cs="Arial Unicode MS"/>
-          <w:sz w:val="24"/>
-          <w:szCs w:val="24"/>
-        </w:rPr>
-        <w:t xml:space="preserve">It gives you reward in        </w:t>
+        <w:t xml:space="preserve"> → Based around core mechanic, interact with it. It gives you reward in        </w:t>
       </w:r>
       <w:r>
         <w:rPr>
@@ -1043,8 +1170,18 @@
           <w:sz w:val="24"/>
           <w:szCs w:val="24"/>
         </w:rPr>
-        <w:t>→ further subclasses too like combat designer, gameplay designer etc</w:t>
-      </w:r>
+        <w:t xml:space="preserve">→ further subclasses too like combat designer, gameplay designer </w:t>
+      </w:r>
+      <w:proofErr w:type="spellStart"/>
+      <w:r>
+        <w:rPr>
+          <w:rFonts w:ascii="Arial Unicode MS" w:eastAsia="Arial Unicode MS" w:hAnsi="Arial Unicode MS" w:cs="Arial Unicode MS"/>
+          <w:sz w:val="24"/>
+          <w:szCs w:val="24"/>
+        </w:rPr>
+        <w:t>etc</w:t>
+      </w:r>
+      <w:proofErr w:type="spellEnd"/>
     </w:p>
     <w:p>
       <w:pPr>
@@ -1245,7 +1382,35 @@
           <w:sz w:val="24"/>
           <w:szCs w:val="24"/>
         </w:rPr>
-        <w:t>→ living document that’s blueprint (describes UI, characters, gameplay etc)  throughout production</w:t>
+        <w:t xml:space="preserve">→ living document that’s blueprint (describes UI, characters, gameplay </w:t>
+      </w:r>
+      <w:proofErr w:type="spellStart"/>
+      <w:proofErr w:type="gramStart"/>
+      <w:r>
+        <w:rPr>
+          <w:rFonts w:ascii="Arial Unicode MS" w:eastAsia="Arial Unicode MS" w:hAnsi="Arial Unicode MS" w:cs="Arial Unicode MS"/>
+          <w:sz w:val="24"/>
+          <w:szCs w:val="24"/>
+        </w:rPr>
+        <w:t>etc</w:t>
+      </w:r>
+      <w:proofErr w:type="spellEnd"/>
+      <w:r>
+        <w:rPr>
+          <w:rFonts w:ascii="Arial Unicode MS" w:eastAsia="Arial Unicode MS" w:hAnsi="Arial Unicode MS" w:cs="Arial Unicode MS"/>
+          <w:sz w:val="24"/>
+          <w:szCs w:val="24"/>
+        </w:rPr>
+        <w:t>)  throughout</w:t>
+      </w:r>
+      <w:proofErr w:type="gramEnd"/>
+      <w:r>
+        <w:rPr>
+          <w:rFonts w:ascii="Arial Unicode MS" w:eastAsia="Arial Unicode MS" w:hAnsi="Arial Unicode MS" w:cs="Arial Unicode MS"/>
+          <w:sz w:val="24"/>
+          <w:szCs w:val="24"/>
+        </w:rPr>
+        <w:t xml:space="preserve"> production</w:t>
       </w:r>
     </w:p>
     <w:p>
@@ -1280,14 +1445,7 @@
           <w:sz w:val="24"/>
           <w:szCs w:val="24"/>
         </w:rPr>
-        <w:t>Art &amp;</w:t>
-      </w:r>
-      <w:r>
-        <w:rPr>
-          <w:sz w:val="24"/>
-          <w:szCs w:val="24"/>
-        </w:rPr>
-        <w:t xml:space="preserve"> Theme</w:t>
+        <w:t>Art &amp; Theme</w:t>
       </w:r>
     </w:p>
     <w:p>
@@ -1621,14 +1779,7 @@
           <w:sz w:val="24"/>
           <w:szCs w:val="24"/>
         </w:rPr>
-        <w:t>Mechanics: rising/falling, timing, running, stacking, merge, puzzle, idle, arcade idle, simulation, gr</w:t>
-      </w:r>
-      <w:r>
-        <w:rPr>
-          <w:sz w:val="24"/>
-          <w:szCs w:val="24"/>
-        </w:rPr>
-        <w:t>owing, drawing (52:00 starting)</w:t>
+        <w:t>Mechanics: rising/falling, timing, running, stacking, merge, puzzle, idle, arcade idle, simulation, growing, drawing (52:00 starting)</w:t>
       </w:r>
     </w:p>
     <w:p>
@@ -1805,46 +1956,1229 @@
           <w:szCs w:val="24"/>
           <w:u w:val="single"/>
         </w:rPr>
-        <w:t xml:space="preserve">GD S4: </w:t>
-      </w:r>
-      <w:r>
-        <w:rPr>
-          <w:b/>
-          <w:sz w:val="24"/>
-          <w:szCs w:val="24"/>
-          <w:u w:val="single"/>
-        </w:rPr>
-        <w:t>Game Publishing, Business Models and Managing Store</w:t>
-      </w:r>
-    </w:p>
-    <w:p>
-      <w:pPr>
-        <w:rPr>
-          <w:b/>
-          <w:sz w:val="24"/>
-          <w:szCs w:val="24"/>
-          <w:u w:val="single"/>
-        </w:rPr>
-      </w:pPr>
-      <w:r>
-        <w:rPr>
-          <w:b/>
-          <w:sz w:val="24"/>
-          <w:szCs w:val="24"/>
-          <w:u w:val="single"/>
-        </w:rPr>
-        <w:t>Business models:</w:t>
+        <w:t>GD S4: Game Publishing, Business Models and Managing Store</w:t>
       </w:r>
       <w:bookmarkStart w:id="0" w:name="_GoBack"/>
       <w:bookmarkEnd w:id="0"/>
     </w:p>
     <w:p>
       <w:pPr>
-        <w:rPr>
-          <w:b/>
-          <w:sz w:val="32"/>
-          <w:szCs w:val="32"/>
-          <w:u w:val="single"/>
+        <w:spacing w:line="240" w:lineRule="auto"/>
+        <w:rPr>
+          <w:rFonts w:ascii="Times New Roman" w:eastAsia="Times New Roman" w:hAnsi="Times New Roman" w:cs="Times New Roman"/>
+          <w:sz w:val="24"/>
+          <w:szCs w:val="24"/>
+          <w:lang w:val="en-US"/>
+        </w:rPr>
+      </w:pPr>
+    </w:p>
+    <w:p>
+      <w:pPr>
+        <w:spacing w:line="240" w:lineRule="auto"/>
+        <w:rPr>
+          <w:rFonts w:ascii="Times New Roman" w:eastAsia="Times New Roman" w:hAnsi="Times New Roman" w:cs="Times New Roman"/>
+          <w:sz w:val="24"/>
+          <w:szCs w:val="24"/>
+          <w:lang w:val="en-US"/>
+        </w:rPr>
+      </w:pPr>
+      <w:r>
+        <w:rPr>
+          <w:rFonts w:ascii="Times New Roman" w:eastAsia="Times New Roman" w:hAnsi="Times New Roman" w:cs="Times New Roman"/>
+          <w:noProof/>
+          <w:sz w:val="24"/>
+          <w:szCs w:val="24"/>
+          <w:lang w:val="en-US"/>
+        </w:rPr>
+        <w:drawing>
+          <wp:inline distT="0" distB="0" distL="0" distR="0">
+            <wp:extent cx="4213860" cy="1191302"/>
+            <wp:effectExtent l="0" t="0" r="0" b="8890"/>
+            <wp:docPr id="12" name="Picture 12"/>
+            <wp:cNvGraphicFramePr>
+              <a:graphicFrameLocks xmlns:a="http://schemas.openxmlformats.org/drawingml/2006/main" noChangeAspect="1"/>
+            </wp:cNvGraphicFramePr>
+            <a:graphic xmlns:a="http://schemas.openxmlformats.org/drawingml/2006/main">
+              <a:graphicData uri="http://schemas.openxmlformats.org/drawingml/2006/picture">
+                <pic:pic xmlns:pic="http://schemas.openxmlformats.org/drawingml/2006/picture">
+                  <pic:nvPicPr>
+                    <pic:cNvPr id="0" name="Picture 6"/>
+                    <pic:cNvPicPr>
+                      <a:picLocks noChangeAspect="1" noChangeArrowheads="1"/>
+                    </pic:cNvPicPr>
+                  </pic:nvPicPr>
+                  <pic:blipFill>
+                    <a:blip r:embed="rId9">
+                      <a:extLst>
+                        <a:ext uri="{28A0092B-C50C-407E-A947-70E740481C1C}">
+                          <a14:useLocalDpi xmlns:a14="http://schemas.microsoft.com/office/drawing/2010/main" val="0"/>
+                        </a:ext>
+                      </a:extLst>
+                    </a:blip>
+                    <a:srcRect/>
+                    <a:stretch>
+                      <a:fillRect/>
+                    </a:stretch>
+                  </pic:blipFill>
+                  <pic:spPr bwMode="auto">
+                    <a:xfrm>
+                      <a:off x="0" y="0"/>
+                      <a:ext cx="4220517" cy="1193184"/>
+                    </a:xfrm>
+                    <a:prstGeom prst="rect">
+                      <a:avLst/>
+                    </a:prstGeom>
+                    <a:noFill/>
+                    <a:ln>
+                      <a:noFill/>
+                    </a:ln>
+                  </pic:spPr>
+                </pic:pic>
+              </a:graphicData>
+            </a:graphic>
+          </wp:inline>
+        </w:drawing>
+      </w:r>
+    </w:p>
+    <w:p>
+      <w:pPr>
+        <w:spacing w:line="240" w:lineRule="auto"/>
+        <w:rPr>
+          <w:rFonts w:ascii="Times New Roman" w:eastAsia="Times New Roman" w:hAnsi="Times New Roman" w:cs="Times New Roman"/>
+          <w:sz w:val="24"/>
+          <w:szCs w:val="24"/>
+          <w:lang w:val="en-US"/>
+        </w:rPr>
+      </w:pPr>
+      <w:r>
+        <w:rPr>
+          <w:rFonts w:eastAsia="Times New Roman"/>
+          <w:color w:val="000000"/>
+          <w:sz w:val="24"/>
+          <w:szCs w:val="24"/>
+          <w:u w:val="single"/>
+          <w:lang w:val="en-US"/>
+        </w:rPr>
+        <w:t>Business models:</w:t>
+      </w:r>
+      <w:r>
+        <w:rPr>
+          <w:rFonts w:eastAsia="Times New Roman"/>
+          <w:color w:val="000000"/>
+          <w:sz w:val="24"/>
+          <w:szCs w:val="24"/>
+          <w:lang w:val="en-US"/>
+        </w:rPr>
+        <w:t xml:space="preserve"> F2P Apps, Premium Paid Apps, Recurring Subscription Apps. Contain:</w:t>
+      </w:r>
+    </w:p>
+    <w:p>
+      <w:pPr>
+        <w:spacing w:line="240" w:lineRule="auto"/>
+        <w:ind w:firstLine="720"/>
+        <w:rPr>
+          <w:rFonts w:ascii="Times New Roman" w:eastAsia="Times New Roman" w:hAnsi="Times New Roman" w:cs="Times New Roman"/>
+          <w:sz w:val="24"/>
+          <w:szCs w:val="24"/>
+          <w:lang w:val="en-US"/>
+        </w:rPr>
+      </w:pPr>
+      <w:r>
+        <w:rPr>
+          <w:rFonts w:eastAsia="Times New Roman"/>
+          <w:color w:val="000000"/>
+          <w:sz w:val="24"/>
+          <w:szCs w:val="24"/>
+          <w:lang w:val="en-US"/>
+        </w:rPr>
+        <w:t>→ In-app purchases (IAP), Ads, </w:t>
+      </w:r>
+    </w:p>
+    <w:p>
+      <w:pPr>
+        <w:spacing w:line="240" w:lineRule="auto"/>
+        <w:ind w:firstLine="720"/>
+        <w:rPr>
+          <w:rFonts w:ascii="Times New Roman" w:eastAsia="Times New Roman" w:hAnsi="Times New Roman" w:cs="Times New Roman"/>
+          <w:sz w:val="24"/>
+          <w:szCs w:val="24"/>
+          <w:lang w:val="en-US"/>
+        </w:rPr>
+      </w:pPr>
+      <w:r>
+        <w:rPr>
+          <w:rFonts w:eastAsia="Times New Roman"/>
+          <w:color w:val="000000"/>
+          <w:sz w:val="24"/>
+          <w:szCs w:val="24"/>
+          <w:lang w:val="en-US"/>
+        </w:rPr>
+        <w:t>→ usually free to download, bonuses are paid for</w:t>
+      </w:r>
+    </w:p>
+    <w:p>
+      <w:pPr>
+        <w:spacing w:line="240" w:lineRule="auto"/>
+        <w:rPr>
+          <w:rFonts w:ascii="Times New Roman" w:eastAsia="Times New Roman" w:hAnsi="Times New Roman" w:cs="Times New Roman"/>
+          <w:sz w:val="24"/>
+          <w:szCs w:val="24"/>
+          <w:lang w:val="en-US"/>
+        </w:rPr>
+      </w:pPr>
+    </w:p>
+    <w:p>
+      <w:pPr>
+        <w:spacing w:line="240" w:lineRule="auto"/>
+        <w:rPr>
+          <w:rFonts w:ascii="Times New Roman" w:eastAsia="Times New Roman" w:hAnsi="Times New Roman" w:cs="Times New Roman"/>
+          <w:sz w:val="24"/>
+          <w:szCs w:val="24"/>
+          <w:lang w:val="en-US"/>
+        </w:rPr>
+      </w:pPr>
+      <w:r>
+        <w:rPr>
+          <w:rFonts w:eastAsia="Times New Roman"/>
+          <w:color w:val="000000"/>
+          <w:sz w:val="24"/>
+          <w:szCs w:val="24"/>
+          <w:u w:val="single"/>
+          <w:lang w:val="en-US"/>
+        </w:rPr>
+        <w:t>Ads:</w:t>
+      </w:r>
+      <w:r>
+        <w:rPr>
+          <w:rFonts w:eastAsia="Times New Roman"/>
+          <w:color w:val="000000"/>
+          <w:sz w:val="24"/>
+          <w:szCs w:val="24"/>
+          <w:lang w:val="en-US"/>
+        </w:rPr>
+        <w:t> </w:t>
+      </w:r>
+    </w:p>
+    <w:p>
+      <w:pPr>
+        <w:numPr>
+          <w:ilvl w:val="0"/>
+          <w:numId w:val="3"/>
+        </w:numPr>
+        <w:spacing w:line="240" w:lineRule="auto"/>
+        <w:textAlignment w:val="baseline"/>
+        <w:rPr>
+          <w:rFonts w:eastAsia="Times New Roman"/>
+          <w:color w:val="000000"/>
+          <w:sz w:val="24"/>
+          <w:szCs w:val="24"/>
+          <w:lang w:val="en-US"/>
+        </w:rPr>
+      </w:pPr>
+      <w:r>
+        <w:rPr>
+          <w:rFonts w:eastAsia="Times New Roman"/>
+          <w:color w:val="000000"/>
+          <w:sz w:val="24"/>
+          <w:szCs w:val="24"/>
+          <w:lang w:val="en-US"/>
+        </w:rPr>
+        <w:t>Banner (less money, too small)</w:t>
+      </w:r>
+    </w:p>
+    <w:p>
+      <w:pPr>
+        <w:numPr>
+          <w:ilvl w:val="0"/>
+          <w:numId w:val="3"/>
+        </w:numPr>
+        <w:spacing w:line="240" w:lineRule="auto"/>
+        <w:textAlignment w:val="baseline"/>
+        <w:rPr>
+          <w:rFonts w:eastAsia="Times New Roman"/>
+          <w:color w:val="000000"/>
+          <w:sz w:val="24"/>
+          <w:szCs w:val="24"/>
+          <w:lang w:val="en-US"/>
+        </w:rPr>
+      </w:pPr>
+      <w:r>
+        <w:rPr>
+          <w:rFonts w:eastAsia="Times New Roman"/>
+          <w:color w:val="000000"/>
+          <w:sz w:val="24"/>
+          <w:szCs w:val="24"/>
+          <w:lang w:val="en-US"/>
+        </w:rPr>
+        <w:t>Interstitial (more money, but can still be skipped)</w:t>
+      </w:r>
+    </w:p>
+    <w:p>
+      <w:pPr>
+        <w:numPr>
+          <w:ilvl w:val="0"/>
+          <w:numId w:val="3"/>
+        </w:numPr>
+        <w:spacing w:line="240" w:lineRule="auto"/>
+        <w:textAlignment w:val="baseline"/>
+        <w:rPr>
+          <w:rFonts w:eastAsia="Times New Roman"/>
+          <w:color w:val="000000"/>
+          <w:sz w:val="24"/>
+          <w:szCs w:val="24"/>
+          <w:lang w:val="en-US"/>
+        </w:rPr>
+      </w:pPr>
+      <w:r>
+        <w:rPr>
+          <w:rFonts w:eastAsia="Times New Roman"/>
+          <w:color w:val="000000"/>
+          <w:sz w:val="24"/>
+          <w:szCs w:val="24"/>
+          <w:lang w:val="en-US"/>
+        </w:rPr>
+        <w:t>Rewarded (most money, but frequency less as non-compulsory)</w:t>
+      </w:r>
+    </w:p>
+    <w:p>
+      <w:pPr>
+        <w:spacing w:line="240" w:lineRule="auto"/>
+        <w:rPr>
+          <w:rFonts w:ascii="Times New Roman" w:eastAsia="Times New Roman" w:hAnsi="Times New Roman" w:cs="Times New Roman"/>
+          <w:sz w:val="24"/>
+          <w:szCs w:val="24"/>
+          <w:lang w:val="en-US"/>
+        </w:rPr>
+      </w:pPr>
+    </w:p>
+    <w:p>
+      <w:pPr>
+        <w:spacing w:line="240" w:lineRule="auto"/>
+        <w:rPr>
+          <w:rFonts w:ascii="Times New Roman" w:eastAsia="Times New Roman" w:hAnsi="Times New Roman" w:cs="Times New Roman"/>
+          <w:sz w:val="24"/>
+          <w:szCs w:val="24"/>
+          <w:lang w:val="en-US"/>
+        </w:rPr>
+      </w:pPr>
+      <w:r>
+        <w:rPr>
+          <w:rFonts w:eastAsia="Times New Roman"/>
+          <w:color w:val="000000"/>
+          <w:sz w:val="24"/>
+          <w:szCs w:val="24"/>
+          <w:lang w:val="en-US"/>
+        </w:rPr>
+        <w:t>1 to 1 relationship between developers and publishers → different specializations now</w:t>
+      </w:r>
+    </w:p>
+    <w:p>
+      <w:pPr>
+        <w:spacing w:line="240" w:lineRule="auto"/>
+        <w:rPr>
+          <w:rFonts w:ascii="Times New Roman" w:eastAsia="Times New Roman" w:hAnsi="Times New Roman" w:cs="Times New Roman"/>
+          <w:sz w:val="24"/>
+          <w:szCs w:val="24"/>
+          <w:lang w:val="en-US"/>
+        </w:rPr>
+      </w:pPr>
+      <w:r>
+        <w:rPr>
+          <w:rFonts w:eastAsia="Times New Roman"/>
+          <w:color w:val="000000"/>
+          <w:sz w:val="24"/>
+          <w:szCs w:val="24"/>
+          <w:lang w:val="en-US"/>
+        </w:rPr>
+        <w:t>(finance, manage releases, marketing, expert in data analysis)</w:t>
+      </w:r>
+    </w:p>
+    <w:p>
+      <w:pPr>
+        <w:spacing w:line="240" w:lineRule="auto"/>
+        <w:rPr>
+          <w:rFonts w:ascii="Times New Roman" w:eastAsia="Times New Roman" w:hAnsi="Times New Roman" w:cs="Times New Roman"/>
+          <w:sz w:val="24"/>
+          <w:szCs w:val="24"/>
+          <w:lang w:val="en-US"/>
+        </w:rPr>
+      </w:pPr>
+    </w:p>
+    <w:p>
+      <w:pPr>
+        <w:spacing w:line="240" w:lineRule="auto"/>
+        <w:rPr>
+          <w:rFonts w:ascii="Times New Roman" w:eastAsia="Times New Roman" w:hAnsi="Times New Roman" w:cs="Times New Roman"/>
+          <w:sz w:val="24"/>
+          <w:szCs w:val="24"/>
+          <w:lang w:val="en-US"/>
+        </w:rPr>
+      </w:pPr>
+      <w:r>
+        <w:rPr>
+          <w:rFonts w:ascii="Times New Roman" w:eastAsia="Times New Roman" w:hAnsi="Times New Roman" w:cs="Times New Roman"/>
+          <w:noProof/>
+          <w:sz w:val="24"/>
+          <w:szCs w:val="24"/>
+          <w:lang w:val="en-US"/>
+        </w:rPr>
+        <w:drawing>
+          <wp:inline distT="0" distB="0" distL="0" distR="0">
+            <wp:extent cx="4381500" cy="2637729"/>
+            <wp:effectExtent l="0" t="0" r="0" b="0"/>
+            <wp:docPr id="11" name="Picture 11"/>
+            <wp:cNvGraphicFramePr>
+              <a:graphicFrameLocks xmlns:a="http://schemas.openxmlformats.org/drawingml/2006/main" noChangeAspect="1"/>
+            </wp:cNvGraphicFramePr>
+            <a:graphic xmlns:a="http://schemas.openxmlformats.org/drawingml/2006/main">
+              <a:graphicData uri="http://schemas.openxmlformats.org/drawingml/2006/picture">
+                <pic:pic xmlns:pic="http://schemas.openxmlformats.org/drawingml/2006/picture">
+                  <pic:nvPicPr>
+                    <pic:cNvPr id="0" name="Picture 5"/>
+                    <pic:cNvPicPr>
+                      <a:picLocks noChangeAspect="1" noChangeArrowheads="1"/>
+                    </pic:cNvPicPr>
+                  </pic:nvPicPr>
+                  <pic:blipFill>
+                    <a:blip r:embed="rId10">
+                      <a:extLst>
+                        <a:ext uri="{28A0092B-C50C-407E-A947-70E740481C1C}">
+                          <a14:useLocalDpi xmlns:a14="http://schemas.microsoft.com/office/drawing/2010/main" val="0"/>
+                        </a:ext>
+                      </a:extLst>
+                    </a:blip>
+                    <a:srcRect/>
+                    <a:stretch>
+                      <a:fillRect/>
+                    </a:stretch>
+                  </pic:blipFill>
+                  <pic:spPr bwMode="auto">
+                    <a:xfrm>
+                      <a:off x="0" y="0"/>
+                      <a:ext cx="4394052" cy="2645286"/>
+                    </a:xfrm>
+                    <a:prstGeom prst="rect">
+                      <a:avLst/>
+                    </a:prstGeom>
+                    <a:noFill/>
+                    <a:ln>
+                      <a:noFill/>
+                    </a:ln>
+                  </pic:spPr>
+                </pic:pic>
+              </a:graphicData>
+            </a:graphic>
+          </wp:inline>
+        </w:drawing>
+      </w:r>
+    </w:p>
+    <w:p>
+      <w:pPr>
+        <w:spacing w:line="240" w:lineRule="auto"/>
+        <w:rPr>
+          <w:rFonts w:ascii="Times New Roman" w:eastAsia="Times New Roman" w:hAnsi="Times New Roman" w:cs="Times New Roman"/>
+          <w:sz w:val="24"/>
+          <w:szCs w:val="24"/>
+          <w:lang w:val="en-US"/>
+        </w:rPr>
+      </w:pPr>
+      <w:r>
+        <w:rPr>
+          <w:rFonts w:eastAsia="Times New Roman"/>
+          <w:color w:val="000000"/>
+          <w:sz w:val="24"/>
+          <w:szCs w:val="24"/>
+          <w:u w:val="single"/>
+          <w:lang w:val="en-US"/>
+        </w:rPr>
+        <w:t>Above slide</w:t>
+      </w:r>
+    </w:p>
+    <w:p>
+      <w:pPr>
+        <w:spacing w:line="240" w:lineRule="auto"/>
+        <w:rPr>
+          <w:rFonts w:ascii="Times New Roman" w:eastAsia="Times New Roman" w:hAnsi="Times New Roman" w:cs="Times New Roman"/>
+          <w:sz w:val="24"/>
+          <w:szCs w:val="24"/>
+          <w:lang w:val="en-US"/>
+        </w:rPr>
+      </w:pPr>
+      <w:r>
+        <w:rPr>
+          <w:rFonts w:eastAsia="Times New Roman"/>
+          <w:color w:val="000000"/>
+          <w:sz w:val="24"/>
+          <w:szCs w:val="24"/>
+          <w:lang w:val="en-US"/>
+        </w:rPr>
+        <w:t> around 35:00</w:t>
+      </w:r>
+    </w:p>
+    <w:p>
+      <w:pPr>
+        <w:spacing w:line="240" w:lineRule="auto"/>
+        <w:rPr>
+          <w:rFonts w:ascii="Times New Roman" w:eastAsia="Times New Roman" w:hAnsi="Times New Roman" w:cs="Times New Roman"/>
+          <w:sz w:val="24"/>
+          <w:szCs w:val="24"/>
+          <w:lang w:val="en-US"/>
+        </w:rPr>
+      </w:pPr>
+      <w:r>
+        <w:rPr>
+          <w:rFonts w:eastAsia="Times New Roman"/>
+          <w:color w:val="000000"/>
+          <w:sz w:val="24"/>
+          <w:szCs w:val="24"/>
+          <w:lang w:val="en-US"/>
+        </w:rPr>
+        <w:t>20-50 ideas on weekly basis usually in software houses</w:t>
+      </w:r>
+    </w:p>
+    <w:p>
+      <w:pPr>
+        <w:spacing w:line="240" w:lineRule="auto"/>
+        <w:rPr>
+          <w:rFonts w:ascii="Times New Roman" w:eastAsia="Times New Roman" w:hAnsi="Times New Roman" w:cs="Times New Roman"/>
+          <w:sz w:val="24"/>
+          <w:szCs w:val="24"/>
+          <w:lang w:val="en-US"/>
+        </w:rPr>
+      </w:pPr>
+      <w:r>
+        <w:rPr>
+          <w:rFonts w:eastAsia="Times New Roman"/>
+          <w:color w:val="000000"/>
+          <w:sz w:val="24"/>
+          <w:szCs w:val="24"/>
+          <w:lang w:val="en-US"/>
+        </w:rPr>
+        <w:t>Verification: fake gameplay ad, see how many people interact with it as cheap verification </w:t>
+      </w:r>
+    </w:p>
+    <w:p>
+      <w:pPr>
+        <w:spacing w:line="240" w:lineRule="auto"/>
+        <w:rPr>
+          <w:rFonts w:ascii="Times New Roman" w:eastAsia="Times New Roman" w:hAnsi="Times New Roman" w:cs="Times New Roman"/>
+          <w:sz w:val="24"/>
+          <w:szCs w:val="24"/>
+          <w:lang w:val="en-US"/>
+        </w:rPr>
+      </w:pPr>
+      <w:r>
+        <w:rPr>
+          <w:rFonts w:eastAsia="Times New Roman"/>
+          <w:color w:val="000000"/>
+          <w:sz w:val="24"/>
+          <w:szCs w:val="24"/>
+          <w:lang w:val="en-US"/>
+        </w:rPr>
+        <w:lastRenderedPageBreak/>
+        <w:t>Prototyping: 5 stages usually. Pick most important elements and test their attractiveness in market.</w:t>
+      </w:r>
+    </w:p>
+    <w:p>
+      <w:pPr>
+        <w:spacing w:line="240" w:lineRule="auto"/>
+        <w:rPr>
+          <w:rFonts w:ascii="Times New Roman" w:eastAsia="Times New Roman" w:hAnsi="Times New Roman" w:cs="Times New Roman"/>
+          <w:sz w:val="24"/>
+          <w:szCs w:val="24"/>
+          <w:lang w:val="en-US"/>
+        </w:rPr>
+      </w:pPr>
+      <w:r>
+        <w:rPr>
+          <w:rFonts w:eastAsia="Times New Roman"/>
+          <w:color w:val="000000"/>
+          <w:sz w:val="24"/>
+          <w:szCs w:val="24"/>
+          <w:lang w:val="en-US"/>
+        </w:rPr>
+        <w:t xml:space="preserve">Scaled verification: players’ engagement with real app on </w:t>
+      </w:r>
+      <w:proofErr w:type="spellStart"/>
+      <w:r>
+        <w:rPr>
+          <w:rFonts w:eastAsia="Times New Roman"/>
+          <w:color w:val="000000"/>
+          <w:sz w:val="24"/>
+          <w:szCs w:val="24"/>
+          <w:lang w:val="en-US"/>
+        </w:rPr>
+        <w:t>playstore</w:t>
+      </w:r>
+      <w:proofErr w:type="spellEnd"/>
+      <w:r>
+        <w:rPr>
+          <w:rFonts w:eastAsia="Times New Roman"/>
+          <w:color w:val="000000"/>
+          <w:sz w:val="24"/>
+          <w:szCs w:val="24"/>
+          <w:lang w:val="en-US"/>
+        </w:rPr>
+        <w:t xml:space="preserve"> → more budget, content, levels and features for bigger audience</w:t>
+      </w:r>
+    </w:p>
+    <w:p>
+      <w:pPr>
+        <w:spacing w:line="240" w:lineRule="auto"/>
+        <w:rPr>
+          <w:rFonts w:ascii="Times New Roman" w:eastAsia="Times New Roman" w:hAnsi="Times New Roman" w:cs="Times New Roman"/>
+          <w:sz w:val="24"/>
+          <w:szCs w:val="24"/>
+          <w:lang w:val="en-US"/>
+        </w:rPr>
+      </w:pPr>
+      <w:r>
+        <w:rPr>
+          <w:rFonts w:eastAsia="Times New Roman"/>
+          <w:color w:val="000000"/>
+          <w:sz w:val="24"/>
+          <w:szCs w:val="24"/>
+          <w:lang w:val="en-US"/>
+        </w:rPr>
+        <w:t>Soft launch: launch game in few countries to gauge response and cost</w:t>
+      </w:r>
+    </w:p>
+    <w:p>
+      <w:pPr>
+        <w:spacing w:line="240" w:lineRule="auto"/>
+        <w:rPr>
+          <w:rFonts w:ascii="Times New Roman" w:eastAsia="Times New Roman" w:hAnsi="Times New Roman" w:cs="Times New Roman"/>
+          <w:sz w:val="24"/>
+          <w:szCs w:val="24"/>
+          <w:lang w:val="en-US"/>
+        </w:rPr>
+      </w:pPr>
+      <w:r>
+        <w:rPr>
+          <w:rFonts w:eastAsia="Times New Roman"/>
+          <w:color w:val="000000"/>
+          <w:sz w:val="24"/>
+          <w:szCs w:val="24"/>
+          <w:lang w:val="en-US"/>
+        </w:rPr>
+        <w:t>Global launch: push game globally</w:t>
+      </w:r>
+    </w:p>
+    <w:p>
+      <w:pPr>
+        <w:spacing w:line="240" w:lineRule="auto"/>
+        <w:rPr>
+          <w:rFonts w:ascii="Times New Roman" w:eastAsia="Times New Roman" w:hAnsi="Times New Roman" w:cs="Times New Roman"/>
+          <w:sz w:val="24"/>
+          <w:szCs w:val="24"/>
+          <w:lang w:val="en-US"/>
+        </w:rPr>
+      </w:pPr>
+    </w:p>
+    <w:p>
+      <w:pPr>
+        <w:spacing w:line="240" w:lineRule="auto"/>
+        <w:rPr>
+          <w:rFonts w:ascii="Times New Roman" w:eastAsia="Times New Roman" w:hAnsi="Times New Roman" w:cs="Times New Roman"/>
+          <w:sz w:val="24"/>
+          <w:szCs w:val="24"/>
+          <w:lang w:val="en-US"/>
+        </w:rPr>
+      </w:pPr>
+      <w:r>
+        <w:rPr>
+          <w:rFonts w:eastAsia="Times New Roman"/>
+          <w:color w:val="000000"/>
+          <w:sz w:val="24"/>
+          <w:szCs w:val="24"/>
+          <w:u w:val="single"/>
+          <w:lang w:val="en-US"/>
+        </w:rPr>
+        <w:t xml:space="preserve">Managing </w:t>
+      </w:r>
+      <w:proofErr w:type="spellStart"/>
+      <w:r>
+        <w:rPr>
+          <w:rFonts w:eastAsia="Times New Roman"/>
+          <w:color w:val="000000"/>
+          <w:sz w:val="24"/>
+          <w:szCs w:val="24"/>
+          <w:u w:val="single"/>
+          <w:lang w:val="en-US"/>
+        </w:rPr>
+        <w:t>Playstores</w:t>
+      </w:r>
+      <w:proofErr w:type="spellEnd"/>
+    </w:p>
+    <w:p>
+      <w:pPr>
+        <w:spacing w:line="240" w:lineRule="auto"/>
+        <w:rPr>
+          <w:rFonts w:ascii="Times New Roman" w:eastAsia="Times New Roman" w:hAnsi="Times New Roman" w:cs="Times New Roman"/>
+          <w:sz w:val="24"/>
+          <w:szCs w:val="24"/>
+          <w:lang w:val="en-US"/>
+        </w:rPr>
+      </w:pPr>
+      <w:r>
+        <w:rPr>
+          <w:rFonts w:eastAsia="Times New Roman"/>
+          <w:color w:val="000000"/>
+          <w:sz w:val="24"/>
+          <w:szCs w:val="24"/>
+          <w:lang w:val="en-US"/>
+        </w:rPr>
+        <w:t>Different analytic metrics and stats</w:t>
+      </w:r>
+    </w:p>
+    <w:p>
+      <w:pPr>
+        <w:spacing w:line="240" w:lineRule="auto"/>
+        <w:rPr>
+          <w:rFonts w:ascii="Times New Roman" w:eastAsia="Times New Roman" w:hAnsi="Times New Roman" w:cs="Times New Roman"/>
+          <w:sz w:val="24"/>
+          <w:szCs w:val="24"/>
+          <w:lang w:val="en-US"/>
+        </w:rPr>
+      </w:pPr>
+    </w:p>
+    <w:p>
+      <w:pPr>
+        <w:spacing w:line="240" w:lineRule="auto"/>
+        <w:rPr>
+          <w:rFonts w:ascii="Times New Roman" w:eastAsia="Times New Roman" w:hAnsi="Times New Roman" w:cs="Times New Roman"/>
+          <w:sz w:val="24"/>
+          <w:szCs w:val="24"/>
+          <w:lang w:val="en-US"/>
+        </w:rPr>
+      </w:pPr>
+      <w:r>
+        <w:rPr>
+          <w:rFonts w:eastAsia="Times New Roman"/>
+          <w:color w:val="000000"/>
+          <w:sz w:val="24"/>
+          <w:szCs w:val="24"/>
+          <w:u w:val="single"/>
+          <w:lang w:val="en-US"/>
+        </w:rPr>
+        <w:t>QNA</w:t>
+      </w:r>
+    </w:p>
+    <w:p>
+      <w:pPr>
+        <w:spacing w:line="240" w:lineRule="auto"/>
+        <w:rPr>
+          <w:rFonts w:ascii="Times New Roman" w:eastAsia="Times New Roman" w:hAnsi="Times New Roman" w:cs="Times New Roman"/>
+          <w:sz w:val="24"/>
+          <w:szCs w:val="24"/>
+          <w:lang w:val="en-US"/>
+        </w:rPr>
+      </w:pPr>
+      <w:r>
+        <w:rPr>
+          <w:rFonts w:eastAsia="Times New Roman"/>
+          <w:color w:val="000000"/>
+          <w:sz w:val="24"/>
+          <w:szCs w:val="24"/>
+          <w:lang w:val="en-US"/>
+        </w:rPr>
+        <w:t>Ad displayed → little money</w:t>
+      </w:r>
+    </w:p>
+    <w:p>
+      <w:pPr>
+        <w:spacing w:line="240" w:lineRule="auto"/>
+        <w:rPr>
+          <w:rFonts w:ascii="Times New Roman" w:eastAsia="Times New Roman" w:hAnsi="Times New Roman" w:cs="Times New Roman"/>
+          <w:sz w:val="24"/>
+          <w:szCs w:val="24"/>
+          <w:lang w:val="en-US"/>
+        </w:rPr>
+      </w:pPr>
+      <w:r>
+        <w:rPr>
+          <w:rFonts w:eastAsia="Times New Roman"/>
+          <w:color w:val="000000"/>
+          <w:sz w:val="24"/>
+          <w:szCs w:val="24"/>
+          <w:lang w:val="en-US"/>
+        </w:rPr>
+        <w:t>User clicks → some money</w:t>
+      </w:r>
+    </w:p>
+    <w:p>
+      <w:pPr>
+        <w:spacing w:line="240" w:lineRule="auto"/>
+        <w:rPr>
+          <w:rFonts w:ascii="Times New Roman" w:eastAsia="Times New Roman" w:hAnsi="Times New Roman" w:cs="Times New Roman"/>
+          <w:sz w:val="24"/>
+          <w:szCs w:val="24"/>
+          <w:lang w:val="en-US"/>
+        </w:rPr>
+      </w:pPr>
+      <w:r>
+        <w:rPr>
+          <w:rFonts w:eastAsia="Times New Roman"/>
+          <w:color w:val="000000"/>
+          <w:sz w:val="24"/>
+          <w:szCs w:val="24"/>
+          <w:lang w:val="en-US"/>
+        </w:rPr>
+        <w:t>User downloads → more money</w:t>
+      </w:r>
+    </w:p>
+    <w:p>
+      <w:pPr>
+        <w:spacing w:line="240" w:lineRule="auto"/>
+        <w:rPr>
+          <w:rFonts w:ascii="Times New Roman" w:eastAsia="Times New Roman" w:hAnsi="Times New Roman" w:cs="Times New Roman"/>
+          <w:sz w:val="24"/>
+          <w:szCs w:val="24"/>
+          <w:lang w:val="en-US"/>
+        </w:rPr>
+      </w:pPr>
+      <w:r>
+        <w:rPr>
+          <w:rFonts w:ascii="Times New Roman" w:eastAsia="Times New Roman" w:hAnsi="Times New Roman" w:cs="Times New Roman"/>
+          <w:sz w:val="24"/>
+          <w:szCs w:val="24"/>
+          <w:lang w:val="en-US"/>
+        </w:rPr>
+        <w:br/>
+      </w:r>
+    </w:p>
+    <w:p>
+      <w:pPr>
+        <w:numPr>
+          <w:ilvl w:val="0"/>
+          <w:numId w:val="4"/>
+        </w:numPr>
+        <w:spacing w:line="240" w:lineRule="auto"/>
+        <w:textAlignment w:val="baseline"/>
+        <w:rPr>
+          <w:rFonts w:eastAsia="Times New Roman"/>
+          <w:color w:val="000000"/>
+          <w:sz w:val="24"/>
+          <w:szCs w:val="24"/>
+          <w:lang w:val="en-US"/>
+        </w:rPr>
+      </w:pPr>
+      <w:r>
+        <w:rPr>
+          <w:rFonts w:eastAsia="Times New Roman"/>
+          <w:color w:val="000000"/>
+          <w:sz w:val="24"/>
+          <w:szCs w:val="24"/>
+          <w:lang w:val="en-US"/>
+        </w:rPr>
+        <w:t>Constant experimentation goes on with # ads and # session length, to optimize both. Set a minimum benchmark for user’s session length.</w:t>
+      </w:r>
+    </w:p>
+    <w:p>
+      <w:pPr>
+        <w:spacing w:line="240" w:lineRule="auto"/>
+        <w:rPr>
+          <w:rFonts w:ascii="Times New Roman" w:eastAsia="Times New Roman" w:hAnsi="Times New Roman" w:cs="Times New Roman"/>
+          <w:sz w:val="24"/>
+          <w:szCs w:val="24"/>
+          <w:lang w:val="en-US"/>
+        </w:rPr>
+      </w:pPr>
+      <w:r>
+        <w:rPr>
+          <w:rFonts w:ascii="Times New Roman" w:eastAsia="Times New Roman" w:hAnsi="Times New Roman" w:cs="Times New Roman"/>
+          <w:sz w:val="24"/>
+          <w:szCs w:val="24"/>
+          <w:lang w:val="en-US"/>
+        </w:rPr>
+        <w:br/>
+      </w:r>
+    </w:p>
+    <w:p>
+      <w:pPr>
+        <w:numPr>
+          <w:ilvl w:val="0"/>
+          <w:numId w:val="5"/>
+        </w:numPr>
+        <w:spacing w:line="240" w:lineRule="auto"/>
+        <w:textAlignment w:val="baseline"/>
+        <w:rPr>
+          <w:rFonts w:eastAsia="Times New Roman"/>
+          <w:color w:val="000000"/>
+          <w:sz w:val="24"/>
+          <w:szCs w:val="24"/>
+          <w:lang w:val="en-US"/>
+        </w:rPr>
+      </w:pPr>
+      <w:r>
+        <w:rPr>
+          <w:rFonts w:eastAsia="Times New Roman"/>
+          <w:color w:val="000000"/>
+          <w:sz w:val="24"/>
+          <w:szCs w:val="24"/>
+          <w:lang w:val="en-US"/>
+        </w:rPr>
+        <w:t xml:space="preserve">Most popular are Google </w:t>
+      </w:r>
+      <w:proofErr w:type="spellStart"/>
+      <w:r>
+        <w:rPr>
+          <w:rFonts w:eastAsia="Times New Roman"/>
+          <w:color w:val="000000"/>
+          <w:sz w:val="24"/>
+          <w:szCs w:val="24"/>
+          <w:lang w:val="en-US"/>
+        </w:rPr>
+        <w:t>Playstore</w:t>
+      </w:r>
+      <w:proofErr w:type="spellEnd"/>
+      <w:r>
+        <w:rPr>
+          <w:rFonts w:eastAsia="Times New Roman"/>
+          <w:color w:val="000000"/>
+          <w:sz w:val="24"/>
+          <w:szCs w:val="24"/>
+          <w:lang w:val="en-US"/>
+        </w:rPr>
+        <w:t xml:space="preserve"> </w:t>
+      </w:r>
+      <w:proofErr w:type="gramStart"/>
+      <w:r>
+        <w:rPr>
+          <w:rFonts w:eastAsia="Times New Roman"/>
+          <w:color w:val="000000"/>
+          <w:sz w:val="24"/>
+          <w:szCs w:val="24"/>
+          <w:lang w:val="en-US"/>
+        </w:rPr>
+        <w:t>And</w:t>
+      </w:r>
+      <w:proofErr w:type="gramEnd"/>
+      <w:r>
+        <w:rPr>
+          <w:rFonts w:eastAsia="Times New Roman"/>
+          <w:color w:val="000000"/>
+          <w:sz w:val="24"/>
+          <w:szCs w:val="24"/>
+          <w:lang w:val="en-US"/>
+        </w:rPr>
+        <w:t xml:space="preserve"> Apple’s App Store</w:t>
+      </w:r>
+    </w:p>
+    <w:p>
+      <w:pPr>
+        <w:numPr>
+          <w:ilvl w:val="0"/>
+          <w:numId w:val="5"/>
+        </w:numPr>
+        <w:spacing w:line="240" w:lineRule="auto"/>
+        <w:textAlignment w:val="baseline"/>
+        <w:rPr>
+          <w:rFonts w:eastAsia="Times New Roman"/>
+          <w:color w:val="000000"/>
+          <w:sz w:val="24"/>
+          <w:szCs w:val="24"/>
+          <w:lang w:val="en-US"/>
+        </w:rPr>
+      </w:pPr>
+      <w:r>
+        <w:rPr>
+          <w:rFonts w:eastAsia="Times New Roman"/>
+          <w:color w:val="000000"/>
+          <w:sz w:val="24"/>
+          <w:szCs w:val="24"/>
+          <w:lang w:val="en-US"/>
+        </w:rPr>
+        <w:t xml:space="preserve">Google </w:t>
+      </w:r>
+      <w:proofErr w:type="spellStart"/>
+      <w:r>
+        <w:rPr>
+          <w:rFonts w:eastAsia="Times New Roman"/>
+          <w:color w:val="000000"/>
+          <w:sz w:val="24"/>
+          <w:szCs w:val="24"/>
+          <w:lang w:val="en-US"/>
+        </w:rPr>
+        <w:t>Playstore</w:t>
+      </w:r>
+      <w:proofErr w:type="spellEnd"/>
+      <w:r>
+        <w:rPr>
+          <w:rFonts w:eastAsia="Times New Roman"/>
+          <w:color w:val="000000"/>
+          <w:sz w:val="24"/>
+          <w:szCs w:val="24"/>
+          <w:lang w:val="en-US"/>
+        </w:rPr>
+        <w:t>: 25$ lifetime</w:t>
+      </w:r>
+    </w:p>
+    <w:p>
+      <w:pPr>
+        <w:numPr>
+          <w:ilvl w:val="0"/>
+          <w:numId w:val="5"/>
+        </w:numPr>
+        <w:spacing w:line="240" w:lineRule="auto"/>
+        <w:textAlignment w:val="baseline"/>
+        <w:rPr>
+          <w:rFonts w:eastAsia="Times New Roman"/>
+          <w:color w:val="000000"/>
+          <w:sz w:val="24"/>
+          <w:szCs w:val="24"/>
+          <w:lang w:val="en-US"/>
+        </w:rPr>
+      </w:pPr>
+      <w:r>
+        <w:rPr>
+          <w:rFonts w:eastAsia="Times New Roman"/>
+          <w:color w:val="000000"/>
+          <w:sz w:val="24"/>
+          <w:szCs w:val="24"/>
+          <w:lang w:val="en-US"/>
+        </w:rPr>
+        <w:t xml:space="preserve">“Pakistan </w:t>
+      </w:r>
+      <w:proofErr w:type="spellStart"/>
+      <w:r>
+        <w:rPr>
+          <w:rFonts w:eastAsia="Times New Roman"/>
+          <w:color w:val="000000"/>
+          <w:sz w:val="24"/>
+          <w:szCs w:val="24"/>
+          <w:lang w:val="en-US"/>
+        </w:rPr>
+        <w:t>mein</w:t>
+      </w:r>
+      <w:proofErr w:type="spellEnd"/>
+      <w:r>
+        <w:rPr>
+          <w:rFonts w:eastAsia="Times New Roman"/>
+          <w:color w:val="000000"/>
+          <w:sz w:val="24"/>
+          <w:szCs w:val="24"/>
+          <w:lang w:val="en-US"/>
+        </w:rPr>
+        <w:t xml:space="preserve"> game </w:t>
+      </w:r>
+      <w:proofErr w:type="spellStart"/>
+      <w:r>
+        <w:rPr>
+          <w:rFonts w:eastAsia="Times New Roman"/>
+          <w:color w:val="000000"/>
+          <w:sz w:val="24"/>
+          <w:szCs w:val="24"/>
+          <w:lang w:val="en-US"/>
+        </w:rPr>
+        <w:t>bana</w:t>
+      </w:r>
+      <w:proofErr w:type="spellEnd"/>
+      <w:r>
+        <w:rPr>
+          <w:rFonts w:eastAsia="Times New Roman"/>
+          <w:color w:val="000000"/>
+          <w:sz w:val="24"/>
+          <w:szCs w:val="24"/>
+          <w:lang w:val="en-US"/>
+        </w:rPr>
+        <w:t xml:space="preserve"> </w:t>
+      </w:r>
+      <w:proofErr w:type="spellStart"/>
+      <w:r>
+        <w:rPr>
+          <w:rFonts w:eastAsia="Times New Roman"/>
+          <w:color w:val="000000"/>
+          <w:sz w:val="24"/>
+          <w:szCs w:val="24"/>
+          <w:lang w:val="en-US"/>
+        </w:rPr>
+        <w:t>rhay</w:t>
+      </w:r>
+      <w:proofErr w:type="spellEnd"/>
+      <w:r>
+        <w:rPr>
+          <w:rFonts w:eastAsia="Times New Roman"/>
+          <w:color w:val="000000"/>
+          <w:sz w:val="24"/>
+          <w:szCs w:val="24"/>
+          <w:lang w:val="en-US"/>
+        </w:rPr>
+        <w:t xml:space="preserve"> ho to trend </w:t>
+      </w:r>
+      <w:proofErr w:type="spellStart"/>
+      <w:r>
+        <w:rPr>
+          <w:rFonts w:eastAsia="Times New Roman"/>
+          <w:color w:val="000000"/>
+          <w:sz w:val="24"/>
+          <w:szCs w:val="24"/>
+          <w:lang w:val="en-US"/>
+        </w:rPr>
+        <w:t>pr</w:t>
+      </w:r>
+      <w:proofErr w:type="spellEnd"/>
+      <w:r>
+        <w:rPr>
+          <w:rFonts w:eastAsia="Times New Roman"/>
+          <w:color w:val="000000"/>
+          <w:sz w:val="24"/>
+          <w:szCs w:val="24"/>
+          <w:lang w:val="en-US"/>
+        </w:rPr>
+        <w:t xml:space="preserve"> </w:t>
+      </w:r>
+      <w:proofErr w:type="spellStart"/>
+      <w:r>
+        <w:rPr>
+          <w:rFonts w:eastAsia="Times New Roman"/>
+          <w:color w:val="000000"/>
+          <w:sz w:val="24"/>
+          <w:szCs w:val="24"/>
+          <w:lang w:val="en-US"/>
+        </w:rPr>
+        <w:t>bana</w:t>
+      </w:r>
+      <w:proofErr w:type="spellEnd"/>
+      <w:r>
+        <w:rPr>
+          <w:rFonts w:eastAsia="Times New Roman"/>
+          <w:color w:val="000000"/>
+          <w:sz w:val="24"/>
+          <w:szCs w:val="24"/>
+          <w:lang w:val="en-US"/>
+        </w:rPr>
+        <w:t xml:space="preserve"> </w:t>
+      </w:r>
+      <w:proofErr w:type="spellStart"/>
+      <w:r>
+        <w:rPr>
+          <w:rFonts w:eastAsia="Times New Roman"/>
+          <w:color w:val="000000"/>
+          <w:sz w:val="24"/>
+          <w:szCs w:val="24"/>
+          <w:lang w:val="en-US"/>
+        </w:rPr>
+        <w:t>rhay</w:t>
+      </w:r>
+      <w:proofErr w:type="spellEnd"/>
+      <w:r>
+        <w:rPr>
+          <w:rFonts w:eastAsia="Times New Roman"/>
+          <w:color w:val="000000"/>
+          <w:sz w:val="24"/>
+          <w:szCs w:val="24"/>
+          <w:lang w:val="en-US"/>
+        </w:rPr>
+        <w:t xml:space="preserve"> </w:t>
+      </w:r>
+      <w:proofErr w:type="spellStart"/>
+      <w:r>
+        <w:rPr>
+          <w:rFonts w:eastAsia="Times New Roman"/>
+          <w:color w:val="000000"/>
+          <w:sz w:val="24"/>
+          <w:szCs w:val="24"/>
+          <w:lang w:val="en-US"/>
+        </w:rPr>
+        <w:t>hogay</w:t>
+      </w:r>
+      <w:proofErr w:type="spellEnd"/>
+      <w:r>
+        <w:rPr>
+          <w:rFonts w:eastAsia="Times New Roman"/>
+          <w:color w:val="000000"/>
+          <w:sz w:val="24"/>
+          <w:szCs w:val="24"/>
+          <w:lang w:val="en-US"/>
+        </w:rPr>
+        <w:t>”</w:t>
+      </w:r>
+    </w:p>
+    <w:p>
+      <w:pPr>
+        <w:numPr>
+          <w:ilvl w:val="0"/>
+          <w:numId w:val="5"/>
+        </w:numPr>
+        <w:spacing w:line="240" w:lineRule="auto"/>
+        <w:textAlignment w:val="baseline"/>
+        <w:rPr>
+          <w:rFonts w:eastAsia="Times New Roman"/>
+          <w:color w:val="000000"/>
+          <w:sz w:val="24"/>
+          <w:szCs w:val="24"/>
+          <w:lang w:val="en-US"/>
+        </w:rPr>
+      </w:pPr>
+      <w:r>
+        <w:rPr>
+          <w:rFonts w:eastAsia="Times New Roman"/>
+          <w:color w:val="000000"/>
+          <w:sz w:val="24"/>
+          <w:szCs w:val="24"/>
+          <w:lang w:val="en-US"/>
+        </w:rPr>
+        <w:t>You don’t choose what ads go where. Some Ads Center does that</w:t>
+      </w:r>
+    </w:p>
+    <w:p>
+      <w:pPr>
+        <w:numPr>
+          <w:ilvl w:val="0"/>
+          <w:numId w:val="5"/>
+        </w:numPr>
+        <w:spacing w:line="240" w:lineRule="auto"/>
+        <w:textAlignment w:val="baseline"/>
+        <w:rPr>
+          <w:rFonts w:eastAsia="Times New Roman"/>
+          <w:color w:val="000000"/>
+          <w:sz w:val="24"/>
+          <w:szCs w:val="24"/>
+          <w:lang w:val="en-US"/>
+        </w:rPr>
+      </w:pPr>
+      <w:r>
+        <w:rPr>
+          <w:rFonts w:eastAsia="Times New Roman"/>
+          <w:color w:val="000000"/>
+          <w:sz w:val="24"/>
+          <w:szCs w:val="24"/>
+          <w:lang w:val="en-US"/>
+        </w:rPr>
+        <w:t xml:space="preserve">If user has ad blocker or no </w:t>
+      </w:r>
+      <w:proofErr w:type="spellStart"/>
+      <w:r>
+        <w:rPr>
+          <w:rFonts w:eastAsia="Times New Roman"/>
+          <w:color w:val="000000"/>
+          <w:sz w:val="24"/>
+          <w:szCs w:val="24"/>
+          <w:lang w:val="en-US"/>
+        </w:rPr>
+        <w:t>wifi</w:t>
+      </w:r>
+      <w:proofErr w:type="spellEnd"/>
+      <w:r>
+        <w:rPr>
+          <w:rFonts w:eastAsia="Times New Roman"/>
+          <w:color w:val="000000"/>
+          <w:sz w:val="24"/>
+          <w:szCs w:val="24"/>
+          <w:lang w:val="en-US"/>
+        </w:rPr>
+        <w:t>, game doesn’t generate money for the ad</w:t>
+      </w:r>
+    </w:p>
+    <w:p>
+      <w:pPr>
+        <w:rPr>
+          <w:b/>
+          <w:sz w:val="32"/>
+          <w:szCs w:val="32"/>
+          <w:u w:val="single"/>
+          <w:lang w:val="en-US"/>
         </w:rPr>
       </w:pPr>
     </w:p>
@@ -2102,7 +3436,7 @@
                     <pic:cNvPicPr preferRelativeResize="0"/>
                   </pic:nvPicPr>
                   <pic:blipFill>
-                    <a:blip r:embed="rId9"/>
+                    <a:blip r:embed="rId11"/>
                     <a:srcRect/>
                     <a:stretch>
                       <a:fillRect/>
@@ -2323,7 +3657,36 @@
           <w:szCs w:val="14"/>
           <w:u w:val="single"/>
         </w:rPr>
-        <w:t xml:space="preserve">     </w:t>
+        <w:t xml:space="preserve">        </w:t>
+      </w:r>
+      <w:r>
+        <w:rPr>
+          <w:b/>
+          <w:sz w:val="32"/>
+          <w:szCs w:val="32"/>
+          <w:u w:val="single"/>
+        </w:rPr>
+        <w:t>3d- every angle of an object</w:t>
+      </w:r>
+    </w:p>
+    <w:p>
+      <w:pPr>
+        <w:spacing w:before="240" w:after="240"/>
+        <w:rPr>
+          <w:b/>
+          <w:sz w:val="32"/>
+          <w:szCs w:val="32"/>
+          <w:u w:val="single"/>
+        </w:rPr>
+      </w:pPr>
+      <w:r>
+        <w:rPr>
+          <w:b/>
+          <w:sz w:val="32"/>
+          <w:szCs w:val="32"/>
+          <w:u w:val="single"/>
+        </w:rPr>
+        <w:t>-</w:t>
       </w:r>
       <w:r>
         <w:rPr>
@@ -2332,16 +3695,16 @@
           <w:szCs w:val="14"/>
           <w:u w:val="single"/>
         </w:rPr>
-        <w:t xml:space="preserve">   </w:t>
-      </w:r>
-      <w:r>
-        <w:rPr>
-          <w:b/>
-          <w:sz w:val="32"/>
-          <w:szCs w:val="32"/>
-          <w:u w:val="single"/>
-        </w:rPr>
-        <w:t>3d- every angle of an object</w:t>
+        <w:t xml:space="preserve">        </w:t>
+      </w:r>
+      <w:r>
+        <w:rPr>
+          <w:b/>
+          <w:sz w:val="32"/>
+          <w:szCs w:val="32"/>
+          <w:u w:val="single"/>
+        </w:rPr>
+        <w:t>2.5D – 3d character in 2d space or vice versa</w:t>
       </w:r>
     </w:p>
     <w:p>
@@ -2379,7 +3742,7 @@
           <w:szCs w:val="32"/>
           <w:u w:val="single"/>
         </w:rPr>
-        <w:t>2.5D – 3d character in 2d space or vice versa</w:t>
+        <w:t>2d- animate or static</w:t>
       </w:r>
     </w:p>
     <w:p>
@@ -2399,6 +3762,7 @@
           <w:szCs w:val="32"/>
           <w:u w:val="single"/>
         </w:rPr>
+        <w:lastRenderedPageBreak/>
         <w:t>-</w:t>
       </w:r>
       <w:r>
@@ -2417,7 +3781,27 @@
           <w:szCs w:val="32"/>
           <w:u w:val="single"/>
         </w:rPr>
-        <w:t>2d- animate or static</w:t>
+        <w:t xml:space="preserve">3d- first model then animates by </w:t>
+      </w:r>
+      <w:proofErr w:type="gramStart"/>
+      <w:r>
+        <w:rPr>
+          <w:b/>
+          <w:sz w:val="32"/>
+          <w:szCs w:val="32"/>
+          <w:u w:val="single"/>
+        </w:rPr>
+        <w:t>artist  -</w:t>
+      </w:r>
+      <w:proofErr w:type="gramEnd"/>
+      <w:r>
+        <w:rPr>
+          <w:b/>
+          <w:sz w:val="32"/>
+          <w:szCs w:val="32"/>
+          <w:u w:val="single"/>
+        </w:rPr>
+        <w:t xml:space="preserve"> object – model gets in engine and then animate or static</w:t>
       </w:r>
     </w:p>
     <w:p>
@@ -2437,7 +3821,6 @@
           <w:szCs w:val="32"/>
           <w:u w:val="single"/>
         </w:rPr>
-        <w:lastRenderedPageBreak/>
         <w:t>-</w:t>
       </w:r>
       <w:r>
@@ -2456,7 +3839,27 @@
           <w:szCs w:val="32"/>
           <w:u w:val="single"/>
         </w:rPr>
-        <w:t>3d- first model then animates by artist  - object – model gets in engine and then animate or static</w:t>
+        <w:t xml:space="preserve">2.5d- decides an angle (blender) 45 let’s say </w:t>
+      </w:r>
+      <w:proofErr w:type="gramStart"/>
+      <w:r>
+        <w:rPr>
+          <w:b/>
+          <w:sz w:val="32"/>
+          <w:szCs w:val="32"/>
+          <w:u w:val="single"/>
+        </w:rPr>
+        <w:t>45 ,</w:t>
+      </w:r>
+      <w:proofErr w:type="gramEnd"/>
+      <w:r>
+        <w:rPr>
+          <w:b/>
+          <w:sz w:val="32"/>
+          <w:szCs w:val="32"/>
+          <w:u w:val="single"/>
+        </w:rPr>
+        <w:t xml:space="preserve"> image by , frame rate important 4 images per frame is our idle, 12 (180/15) *4 spreadsheet, many pics attached to one image</w:t>
       </w:r>
     </w:p>
     <w:p>
@@ -2494,16 +3897,7 @@
           <w:szCs w:val="32"/>
           <w:u w:val="single"/>
         </w:rPr>
-        <w:t>2.5d- decides an ang</w:t>
-      </w:r>
-      <w:r>
-        <w:rPr>
-          <w:b/>
-          <w:sz w:val="32"/>
-          <w:szCs w:val="32"/>
-          <w:u w:val="single"/>
-        </w:rPr>
-        <w:t>le (blender) 45 let’s say 45 , image by , frame rate important 4 images per frame is our idle, 12 (180/15) *4 spreadsheet, many pics attached to one image</w:t>
+        <w:t>Less angles enough if works</w:t>
       </w:r>
     </w:p>
     <w:p>
@@ -2541,54 +3935,7 @@
           <w:szCs w:val="32"/>
           <w:u w:val="single"/>
         </w:rPr>
-        <w:t>Less angles enough if works</w:t>
-      </w:r>
-    </w:p>
-    <w:p>
-      <w:pPr>
-        <w:spacing w:before="240" w:after="240"/>
-        <w:rPr>
-          <w:b/>
-          <w:sz w:val="32"/>
-          <w:szCs w:val="32"/>
-          <w:u w:val="single"/>
-        </w:rPr>
-      </w:pPr>
-      <w:r>
-        <w:rPr>
-          <w:b/>
-          <w:sz w:val="32"/>
-          <w:szCs w:val="32"/>
-          <w:u w:val="single"/>
-        </w:rPr>
-        <w:t>-</w:t>
-      </w:r>
-      <w:r>
-        <w:rPr>
-          <w:b/>
-          <w:sz w:val="14"/>
-          <w:szCs w:val="14"/>
-          <w:u w:val="single"/>
-        </w:rPr>
-        <w:t xml:space="preserve">        </w:t>
-      </w:r>
-      <w:r>
-        <w:rPr>
-          <w:b/>
-          <w:sz w:val="32"/>
-          <w:szCs w:val="32"/>
-          <w:u w:val="single"/>
-        </w:rPr>
-        <w:t>Minimalistic, noise free and to the point interface scr</w:t>
-      </w:r>
-      <w:r>
-        <w:rPr>
-          <w:b/>
-          <w:sz w:val="32"/>
-          <w:szCs w:val="32"/>
-          <w:u w:val="single"/>
-        </w:rPr>
-        <w:t>eens</w:t>
+        <w:t>Minimalistic, noise free and to the point interface screens</w:t>
       </w:r>
     </w:p>
     <w:p>
@@ -2815,7 +4162,7 @@
                     <pic:cNvPicPr preferRelativeResize="0"/>
                   </pic:nvPicPr>
                   <pic:blipFill>
-                    <a:blip r:embed="rId10"/>
+                    <a:blip r:embed="rId12"/>
                     <a:srcRect/>
                     <a:stretch>
                       <a:fillRect/>
@@ -3000,14 +4347,25 @@
         </w:rPr>
         <w:t xml:space="preserve">        </w:t>
       </w:r>
-      <w:r>
-        <w:rPr>
-          <w:b/>
-          <w:sz w:val="32"/>
-          <w:szCs w:val="32"/>
-          <w:u w:val="single"/>
-        </w:rPr>
-        <w:t>Rigg skin and animation can be imported (limits of animation like bones)</w:t>
+      <w:proofErr w:type="spellStart"/>
+      <w:r>
+        <w:rPr>
+          <w:b/>
+          <w:sz w:val="32"/>
+          <w:szCs w:val="32"/>
+          <w:u w:val="single"/>
+        </w:rPr>
+        <w:t>Rigg</w:t>
+      </w:r>
+      <w:proofErr w:type="spellEnd"/>
+      <w:r>
+        <w:rPr>
+          <w:b/>
+          <w:sz w:val="32"/>
+          <w:szCs w:val="32"/>
+          <w:u w:val="single"/>
+        </w:rPr>
+        <w:t xml:space="preserve"> skin and animation can be imported (limits of animation like bones)</w:t>
       </w:r>
     </w:p>
     <w:p>
@@ -3083,16 +4441,7 @@
           <w:szCs w:val="32"/>
           <w:u w:val="single"/>
         </w:rPr>
-        <w:t>First 3 secs should convey what is gameplay (sin</w:t>
-      </w:r>
-      <w:r>
-        <w:rPr>
-          <w:b/>
-          <w:sz w:val="32"/>
-          <w:szCs w:val="32"/>
-          <w:u w:val="single"/>
-        </w:rPr>
-        <w:t>gle mechanic swipe or tap) HCG games</w:t>
+        <w:t>First 3 secs should convey what is gameplay (single mechanic swipe or tap) HCG games</w:t>
       </w:r>
     </w:p>
     <w:p>
@@ -3130,7 +4479,27 @@
           <w:szCs w:val="32"/>
           <w:u w:val="single"/>
         </w:rPr>
-        <w:t>Idea can be from anything youtube or real life</w:t>
+        <w:t xml:space="preserve">Idea can be from anything </w:t>
+      </w:r>
+      <w:proofErr w:type="spellStart"/>
+      <w:r>
+        <w:rPr>
+          <w:b/>
+          <w:sz w:val="32"/>
+          <w:szCs w:val="32"/>
+          <w:u w:val="single"/>
+        </w:rPr>
+        <w:t>youtube</w:t>
+      </w:r>
+      <w:proofErr w:type="spellEnd"/>
+      <w:r>
+        <w:rPr>
+          <w:b/>
+          <w:sz w:val="32"/>
+          <w:szCs w:val="32"/>
+          <w:u w:val="single"/>
+        </w:rPr>
+        <w:t xml:space="preserve"> or real life</w:t>
       </w:r>
     </w:p>
     <w:p>
@@ -3169,7 +4538,27 @@
           <w:szCs w:val="32"/>
           <w:u w:val="single"/>
         </w:rPr>
-        <w:t>Minimalistic design Screen :-  top: UI hub, middle: main character or hurdle, bottom: controls</w:t>
+        <w:t xml:space="preserve">Minimalistic design </w:t>
+      </w:r>
+      <w:proofErr w:type="gramStart"/>
+      <w:r>
+        <w:rPr>
+          <w:b/>
+          <w:sz w:val="32"/>
+          <w:szCs w:val="32"/>
+          <w:u w:val="single"/>
+        </w:rPr>
+        <w:t>Screen :</w:t>
+      </w:r>
+      <w:proofErr w:type="gramEnd"/>
+      <w:r>
+        <w:rPr>
+          <w:b/>
+          <w:sz w:val="32"/>
+          <w:szCs w:val="32"/>
+          <w:u w:val="single"/>
+        </w:rPr>
+        <w:t>-  top: UI hub, middle: main character or hurdle, bottom: controls</w:t>
       </w:r>
     </w:p>
     <w:p>
@@ -3245,16 +4634,7 @@
           <w:szCs w:val="32"/>
           <w:u w:val="single"/>
         </w:rPr>
-        <w:t>En</w:t>
-      </w:r>
-      <w:r>
-        <w:rPr>
-          <w:b/>
-          <w:sz w:val="32"/>
-          <w:szCs w:val="32"/>
-          <w:u w:val="single"/>
-        </w:rPr>
-        <w:t>dless game can’t have human eye angle (flaw) hurdles will be not clear</w:t>
+        <w:t>Endless game can’t have human eye angle (flaw) hurdles will be not clear</w:t>
       </w:r>
     </w:p>
     <w:p>
@@ -3292,7 +4672,27 @@
           <w:szCs w:val="32"/>
           <w:u w:val="single"/>
         </w:rPr>
-        <w:t>Ads are ok bcz user know about progress</w:t>
+        <w:t xml:space="preserve">Ads are ok </w:t>
+      </w:r>
+      <w:proofErr w:type="spellStart"/>
+      <w:r>
+        <w:rPr>
+          <w:b/>
+          <w:sz w:val="32"/>
+          <w:szCs w:val="32"/>
+          <w:u w:val="single"/>
+        </w:rPr>
+        <w:t>bcz</w:t>
+      </w:r>
+      <w:proofErr w:type="spellEnd"/>
+      <w:r>
+        <w:rPr>
+          <w:b/>
+          <w:sz w:val="32"/>
+          <w:szCs w:val="32"/>
+          <w:u w:val="single"/>
+        </w:rPr>
+        <w:t xml:space="preserve"> user know about progress</w:t>
       </w:r>
     </w:p>
     <w:p>
@@ -3553,14 +4953,25 @@
         </w:rPr>
         <w:t xml:space="preserve">        </w:t>
       </w:r>
-      <w:r>
-        <w:rPr>
-          <w:b/>
-          <w:sz w:val="32"/>
-          <w:szCs w:val="32"/>
-          <w:u w:val="single"/>
-        </w:rPr>
-        <w:t>Neomorphism (soft and same colors)</w:t>
+      <w:proofErr w:type="spellStart"/>
+      <w:r>
+        <w:rPr>
+          <w:b/>
+          <w:sz w:val="32"/>
+          <w:szCs w:val="32"/>
+          <w:u w:val="single"/>
+        </w:rPr>
+        <w:t>Neomorphism</w:t>
+      </w:r>
+      <w:proofErr w:type="spellEnd"/>
+      <w:r>
+        <w:rPr>
+          <w:b/>
+          <w:sz w:val="32"/>
+          <w:szCs w:val="32"/>
+          <w:u w:val="single"/>
+        </w:rPr>
+        <w:t xml:space="preserve"> (soft and same colors)</w:t>
       </w:r>
     </w:p>
     <w:p>
@@ -3629,23 +5040,25 @@
         </w:rPr>
         <w:t xml:space="preserve">        </w:t>
       </w:r>
-      <w:r>
-        <w:rPr>
-          <w:b/>
-          <w:sz w:val="32"/>
-          <w:szCs w:val="32"/>
-          <w:u w:val="single"/>
-        </w:rPr>
-        <w:t>Neobru</w:t>
-      </w:r>
-      <w:r>
-        <w:rPr>
-          <w:b/>
-          <w:sz w:val="32"/>
-          <w:szCs w:val="32"/>
-          <w:u w:val="single"/>
-        </w:rPr>
-        <w:t>telism (incomplete feel, less used)</w:t>
+      <w:proofErr w:type="spellStart"/>
+      <w:r>
+        <w:rPr>
+          <w:b/>
+          <w:sz w:val="32"/>
+          <w:szCs w:val="32"/>
+          <w:u w:val="single"/>
+        </w:rPr>
+        <w:t>Neobrutelism</w:t>
+      </w:r>
+      <w:proofErr w:type="spellEnd"/>
+      <w:r>
+        <w:rPr>
+          <w:b/>
+          <w:sz w:val="32"/>
+          <w:szCs w:val="32"/>
+          <w:u w:val="single"/>
+        </w:rPr>
+        <w:t xml:space="preserve"> (incomplete feel, less used)</w:t>
       </w:r>
     </w:p>
     <w:p>
@@ -3843,7 +5256,7 @@
                     <pic:cNvPicPr preferRelativeResize="0"/>
                   </pic:nvPicPr>
                   <pic:blipFill>
-                    <a:blip r:embed="rId11"/>
+                    <a:blip r:embed="rId13"/>
                     <a:srcRect/>
                     <a:stretch>
                       <a:fillRect/>
@@ -3952,14 +5365,25 @@
         </w:rPr>
         <w:t xml:space="preserve">        </w:t>
       </w:r>
-      <w:r>
-        <w:rPr>
-          <w:b/>
-          <w:sz w:val="32"/>
-          <w:szCs w:val="32"/>
-          <w:u w:val="single"/>
-        </w:rPr>
-        <w:t>UI:- device dimension, layout, negative space/spacing/padding/ICONS or buttons, typography, colors/contrast, motion design</w:t>
+      <w:proofErr w:type="gramStart"/>
+      <w:r>
+        <w:rPr>
+          <w:b/>
+          <w:sz w:val="32"/>
+          <w:szCs w:val="32"/>
+          <w:u w:val="single"/>
+        </w:rPr>
+        <w:t>UI:-</w:t>
+      </w:r>
+      <w:proofErr w:type="gramEnd"/>
+      <w:r>
+        <w:rPr>
+          <w:b/>
+          <w:sz w:val="32"/>
+          <w:szCs w:val="32"/>
+          <w:u w:val="single"/>
+        </w:rPr>
+        <w:t xml:space="preserve"> device dimension, layout, negative space/spacing/padding/ICONS or buttons, typography, colors/contrast, motion design</w:t>
       </w:r>
     </w:p>
     <w:p>
@@ -4063,7 +5487,7 @@
                     <pic:cNvPicPr preferRelativeResize="0"/>
                   </pic:nvPicPr>
                   <pic:blipFill>
-                    <a:blip r:embed="rId12"/>
+                    <a:blip r:embed="rId14"/>
                     <a:srcRect/>
                     <a:stretch>
                       <a:fillRect/>
@@ -4159,16 +5583,7 @@
           <w:szCs w:val="32"/>
           <w:u w:val="single"/>
         </w:rPr>
-        <w:t>Exercise:</w:t>
-      </w:r>
-      <w:r>
-        <w:rPr>
-          <w:b/>
-          <w:sz w:val="32"/>
-          <w:szCs w:val="32"/>
-          <w:u w:val="single"/>
-        </w:rPr>
-        <w:t xml:space="preserve"> making of UI</w:t>
+        <w:t>Exercise: making of UI</w:t>
       </w:r>
     </w:p>
     <w:p>
@@ -4440,14 +5855,7 @@
           <w:sz w:val="32"/>
           <w:szCs w:val="32"/>
         </w:rPr>
-        <w:t>It is a software framework for designing and developing games. Many game engines available in the market: Unreal Engine by Epic Games, Unity, Godot. Unity is very popular because of extensive community support and regular updates. Games made in unity inclu</w:t>
-      </w:r>
-      <w:r>
-        <w:rPr>
-          <w:sz w:val="32"/>
-          <w:szCs w:val="32"/>
-        </w:rPr>
-        <w:t>de Super Mario Run, Flappy Bird and Subway Surfers.</w:t>
+        <w:t>It is a software framework for designing and developing games. Many game engines available in the market: Unreal Engine by Epic Games, Unity, Godot. Unity is very popular because of extensive community support and regular updates. Games made in unity include Super Mario Run, Flappy Bird and Subway Surfers.</w:t>
       </w:r>
     </w:p>
     <w:p>
@@ -4579,6 +5987,7 @@
           <w:szCs w:val="32"/>
         </w:rPr>
       </w:pPr>
+      <w:proofErr w:type="spellStart"/>
       <w:r>
         <w:rPr>
           <w:sz w:val="32"/>
@@ -4586,6 +5995,7 @@
         </w:rPr>
         <w:t>Gameobjects</w:t>
       </w:r>
+      <w:proofErr w:type="spellEnd"/>
     </w:p>
     <w:p>
       <w:pPr>
@@ -4614,7 +6024,23 @@
           <w:sz w:val="32"/>
           <w:szCs w:val="32"/>
         </w:rPr>
-        <w:t>Prefabs (pre-configured reusable GameObjects that you create in the scene and store in the project)</w:t>
+        <w:t xml:space="preserve">Prefabs (pre-configured reusable </w:t>
+      </w:r>
+      <w:proofErr w:type="spellStart"/>
+      <w:r>
+        <w:rPr>
+          <w:sz w:val="32"/>
+          <w:szCs w:val="32"/>
+        </w:rPr>
+        <w:t>GameObjects</w:t>
+      </w:r>
+      <w:proofErr w:type="spellEnd"/>
+      <w:r>
+        <w:rPr>
+          <w:sz w:val="32"/>
+          <w:szCs w:val="32"/>
+        </w:rPr>
+        <w:t xml:space="preserve"> that you create in the scene and store in the project)</w:t>
       </w:r>
     </w:p>
     <w:p>
@@ -4645,8 +6071,49 @@
           <w:sz w:val="32"/>
           <w:szCs w:val="32"/>
         </w:rPr>
-        <w:t>Media Assets like png, mp3, textfiles etc</w:t>
-      </w:r>
+        <w:t xml:space="preserve">Media Assets like </w:t>
+      </w:r>
+      <w:proofErr w:type="spellStart"/>
+      <w:r>
+        <w:rPr>
+          <w:sz w:val="32"/>
+          <w:szCs w:val="32"/>
+        </w:rPr>
+        <w:t>png</w:t>
+      </w:r>
+      <w:proofErr w:type="spellEnd"/>
+      <w:r>
+        <w:rPr>
+          <w:sz w:val="32"/>
+          <w:szCs w:val="32"/>
+        </w:rPr>
+        <w:t xml:space="preserve">, mp3, </w:t>
+      </w:r>
+      <w:proofErr w:type="spellStart"/>
+      <w:r>
+        <w:rPr>
+          <w:sz w:val="32"/>
+          <w:szCs w:val="32"/>
+        </w:rPr>
+        <w:t>textfiles</w:t>
+      </w:r>
+      <w:proofErr w:type="spellEnd"/>
+      <w:r>
+        <w:rPr>
+          <w:sz w:val="32"/>
+          <w:szCs w:val="32"/>
+        </w:rPr>
+        <w:t xml:space="preserve"> </w:t>
+      </w:r>
+      <w:proofErr w:type="spellStart"/>
+      <w:r>
+        <w:rPr>
+          <w:sz w:val="32"/>
+          <w:szCs w:val="32"/>
+        </w:rPr>
+        <w:t>etc</w:t>
+      </w:r>
+      <w:proofErr w:type="spellEnd"/>
     </w:p>
     <w:p>
       <w:pPr>
@@ -4683,14 +6150,7 @@
           <w:sz w:val="32"/>
           <w:szCs w:val="32"/>
         </w:rPr>
-        <w:t>De</w:t>
-      </w:r>
-      <w:r>
-        <w:rPr>
-          <w:sz w:val="32"/>
-          <w:szCs w:val="32"/>
-        </w:rPr>
-        <w:t>fault Visual Studio IDE</w:t>
+        <w:t>Default Visual Studio IDE</w:t>
       </w:r>
     </w:p>
     <w:p>
@@ -4804,36 +6264,38 @@
           <w:sz w:val="32"/>
           <w:szCs w:val="32"/>
         </w:rPr>
-        <w:t>We can add compone</w:t>
-      </w:r>
-      <w:r>
-        <w:rPr>
-          <w:sz w:val="32"/>
-          <w:szCs w:val="32"/>
-        </w:rPr>
-        <w:t>nts such as Box Collider( determines the collision of the object with other objects), Rigid Body and script by clicking on the Add Component button in the lower left corner of the screen.</w:t>
-      </w:r>
-    </w:p>
-    <w:p>
-      <w:pPr>
-        <w:rPr>
-          <w:sz w:val="32"/>
-          <w:szCs w:val="32"/>
-        </w:rPr>
-      </w:pPr>
-      <w:r>
-        <w:rPr>
-          <w:sz w:val="32"/>
-          <w:szCs w:val="32"/>
-        </w:rPr>
-        <w:t>To create a script, in the assets menu, right click and click on cre</w:t>
-      </w:r>
-      <w:r>
-        <w:rPr>
-          <w:sz w:val="32"/>
-          <w:szCs w:val="32"/>
-        </w:rPr>
-        <w:t>ate and then C# script.</w:t>
+        <w:t xml:space="preserve">We can add components such as Box </w:t>
+      </w:r>
+      <w:proofErr w:type="gramStart"/>
+      <w:r>
+        <w:rPr>
+          <w:sz w:val="32"/>
+          <w:szCs w:val="32"/>
+        </w:rPr>
+        <w:t>Collider( determines</w:t>
+      </w:r>
+      <w:proofErr w:type="gramEnd"/>
+      <w:r>
+        <w:rPr>
+          <w:sz w:val="32"/>
+          <w:szCs w:val="32"/>
+        </w:rPr>
+        <w:t xml:space="preserve"> the collision of the object with other objects), Rigid Body and script by clicking on the Add Component button in the lower left corner of the screen.</w:t>
+      </w:r>
+    </w:p>
+    <w:p>
+      <w:pPr>
+        <w:rPr>
+          <w:sz w:val="32"/>
+          <w:szCs w:val="32"/>
+        </w:rPr>
+      </w:pPr>
+      <w:r>
+        <w:rPr>
+          <w:sz w:val="32"/>
+          <w:szCs w:val="32"/>
+        </w:rPr>
+        <w:t>To create a script, in the assets menu, right click and click on create and then C# script.</w:t>
       </w:r>
     </w:p>
     <w:p>
@@ -4963,7 +6425,23 @@
           <w:szCs w:val="32"/>
         </w:rPr>
         <w:lastRenderedPageBreak/>
-        <w:t>It has a rich animation system (sometimes referred to as ‘mecanim’)</w:t>
+        <w:t>It has a rich animation system (sometimes referred to as ‘</w:t>
+      </w:r>
+      <w:proofErr w:type="spellStart"/>
+      <w:r>
+        <w:rPr>
+          <w:sz w:val="32"/>
+          <w:szCs w:val="32"/>
+        </w:rPr>
+        <w:t>mecanim</w:t>
+      </w:r>
+      <w:proofErr w:type="spellEnd"/>
+      <w:r>
+        <w:rPr>
+          <w:sz w:val="32"/>
+          <w:szCs w:val="32"/>
+        </w:rPr>
+        <w:t>’)</w:t>
       </w:r>
     </w:p>
     <w:p>
@@ -5023,59 +6501,118 @@
           <w:sz w:val="32"/>
           <w:szCs w:val="32"/>
         </w:rPr>
-        <w:t>Ability to apply animations from one character model to another.</w:t>
-      </w:r>
-    </w:p>
-    <w:p>
-      <w:pPr>
-        <w:rPr>
-          <w:sz w:val="32"/>
-          <w:szCs w:val="32"/>
-        </w:rPr>
-      </w:pPr>
-      <w:r>
-        <w:rPr>
-          <w:sz w:val="32"/>
-          <w:szCs w:val="32"/>
-        </w:rPr>
-        <w:t>Powerful tweens plugins like Dotween, Itween</w:t>
-      </w:r>
-    </w:p>
-    <w:p>
-      <w:pPr>
-        <w:rPr>
-          <w:sz w:val="32"/>
-          <w:szCs w:val="32"/>
-        </w:rPr>
-      </w:pPr>
-    </w:p>
-    <w:p>
-      <w:pPr>
-        <w:rPr>
-          <w:sz w:val="32"/>
-          <w:szCs w:val="32"/>
-        </w:rPr>
-      </w:pPr>
-      <w:r>
-        <w:rPr>
-          <w:sz w:val="32"/>
-          <w:szCs w:val="32"/>
-        </w:rPr>
-        <w:t>To start animation, we have to add anima</w:t>
-      </w:r>
-      <w:r>
-        <w:rPr>
-          <w:sz w:val="32"/>
-          <w:szCs w:val="32"/>
-        </w:rPr>
-        <w:t xml:space="preserve">tion to the animation controller. We can switch between different animations using conditions , for e.g. if we want to switch from crouched to sprint, I will click on a button which will set a variable isSprinting to true hence using a script we can start </w:t>
-      </w:r>
-      <w:r>
-        <w:rPr>
-          <w:sz w:val="32"/>
-          <w:szCs w:val="32"/>
-        </w:rPr>
-        <w:t>the sprinting animation based on the conditioning.</w:t>
+        <w:t xml:space="preserve">Ability to apply animations from </w:t>
+      </w:r>
+      <w:proofErr w:type="gramStart"/>
+      <w:r>
+        <w:rPr>
+          <w:sz w:val="32"/>
+          <w:szCs w:val="32"/>
+        </w:rPr>
+        <w:t>one character</w:t>
+      </w:r>
+      <w:proofErr w:type="gramEnd"/>
+      <w:r>
+        <w:rPr>
+          <w:sz w:val="32"/>
+          <w:szCs w:val="32"/>
+        </w:rPr>
+        <w:t xml:space="preserve"> model to another.</w:t>
+      </w:r>
+    </w:p>
+    <w:p>
+      <w:pPr>
+        <w:rPr>
+          <w:sz w:val="32"/>
+          <w:szCs w:val="32"/>
+        </w:rPr>
+      </w:pPr>
+      <w:r>
+        <w:rPr>
+          <w:sz w:val="32"/>
+          <w:szCs w:val="32"/>
+        </w:rPr>
+        <w:t xml:space="preserve">Powerful tweens plugins like </w:t>
+      </w:r>
+      <w:proofErr w:type="spellStart"/>
+      <w:r>
+        <w:rPr>
+          <w:sz w:val="32"/>
+          <w:szCs w:val="32"/>
+        </w:rPr>
+        <w:t>Dotween</w:t>
+      </w:r>
+      <w:proofErr w:type="spellEnd"/>
+      <w:r>
+        <w:rPr>
+          <w:sz w:val="32"/>
+          <w:szCs w:val="32"/>
+        </w:rPr>
+        <w:t xml:space="preserve">, </w:t>
+      </w:r>
+      <w:proofErr w:type="spellStart"/>
+      <w:r>
+        <w:rPr>
+          <w:sz w:val="32"/>
+          <w:szCs w:val="32"/>
+        </w:rPr>
+        <w:t>Itween</w:t>
+      </w:r>
+      <w:proofErr w:type="spellEnd"/>
+    </w:p>
+    <w:p>
+      <w:pPr>
+        <w:rPr>
+          <w:sz w:val="32"/>
+          <w:szCs w:val="32"/>
+        </w:rPr>
+      </w:pPr>
+    </w:p>
+    <w:p>
+      <w:pPr>
+        <w:rPr>
+          <w:sz w:val="32"/>
+          <w:szCs w:val="32"/>
+        </w:rPr>
+      </w:pPr>
+      <w:r>
+        <w:rPr>
+          <w:sz w:val="32"/>
+          <w:szCs w:val="32"/>
+        </w:rPr>
+        <w:t xml:space="preserve">To start animation, we have to add animation to the animation controller. We can switch between different animations using </w:t>
+      </w:r>
+      <w:proofErr w:type="gramStart"/>
+      <w:r>
+        <w:rPr>
+          <w:sz w:val="32"/>
+          <w:szCs w:val="32"/>
+        </w:rPr>
+        <w:t>conditions ,</w:t>
+      </w:r>
+      <w:proofErr w:type="gramEnd"/>
+      <w:r>
+        <w:rPr>
+          <w:sz w:val="32"/>
+          <w:szCs w:val="32"/>
+        </w:rPr>
+        <w:t xml:space="preserve"> for e.g. if we want to switch from crouched to sprint, I will click on a button which will set a variable </w:t>
+      </w:r>
+      <w:proofErr w:type="spellStart"/>
+      <w:r>
+        <w:rPr>
+          <w:sz w:val="32"/>
+          <w:szCs w:val="32"/>
+        </w:rPr>
+        <w:t>isSprinting</w:t>
+      </w:r>
+      <w:proofErr w:type="spellEnd"/>
+      <w:r>
+        <w:rPr>
+          <w:sz w:val="32"/>
+          <w:szCs w:val="32"/>
+        </w:rPr>
+        <w:t xml:space="preserve"> to true hence using a script we can start the sprinting animation based on the conditioning.</w:t>
       </w:r>
     </w:p>
     <w:p>
@@ -5113,22 +6650,54 @@
           <w:sz w:val="32"/>
           <w:szCs w:val="32"/>
         </w:rPr>
-        <w:t>Uses Nvidia PhysX</w:t>
-      </w:r>
-    </w:p>
-    <w:p>
-      <w:pPr>
-        <w:rPr>
-          <w:sz w:val="32"/>
-          <w:szCs w:val="32"/>
-        </w:rPr>
-      </w:pPr>
-      <w:r>
-        <w:rPr>
-          <w:sz w:val="32"/>
-          <w:szCs w:val="32"/>
-        </w:rPr>
-        <w:t>Support for Havok Physics</w:t>
+        <w:t xml:space="preserve">Uses </w:t>
+      </w:r>
+      <w:proofErr w:type="spellStart"/>
+      <w:r>
+        <w:rPr>
+          <w:sz w:val="32"/>
+          <w:szCs w:val="32"/>
+        </w:rPr>
+        <w:t>Nvidia</w:t>
+      </w:r>
+      <w:proofErr w:type="spellEnd"/>
+      <w:r>
+        <w:rPr>
+          <w:sz w:val="32"/>
+          <w:szCs w:val="32"/>
+        </w:rPr>
+        <w:t xml:space="preserve"> PhysX</w:t>
+      </w:r>
+    </w:p>
+    <w:p>
+      <w:pPr>
+        <w:rPr>
+          <w:sz w:val="32"/>
+          <w:szCs w:val="32"/>
+        </w:rPr>
+      </w:pPr>
+      <w:r>
+        <w:rPr>
+          <w:sz w:val="32"/>
+          <w:szCs w:val="32"/>
+        </w:rPr>
+        <w:t xml:space="preserve">Support for </w:t>
+      </w:r>
+      <w:proofErr w:type="spellStart"/>
+      <w:r>
+        <w:rPr>
+          <w:sz w:val="32"/>
+          <w:szCs w:val="32"/>
+        </w:rPr>
+        <w:t>Havok</w:t>
+      </w:r>
+      <w:proofErr w:type="spellEnd"/>
+      <w:r>
+        <w:rPr>
+          <w:sz w:val="32"/>
+          <w:szCs w:val="32"/>
+        </w:rPr>
+        <w:t xml:space="preserve"> Physics</w:t>
       </w:r>
     </w:p>
     <w:p>
@@ -5249,7 +6818,23 @@
           <w:sz w:val="32"/>
           <w:szCs w:val="32"/>
         </w:rPr>
-        <w:t>Canvas Render Modes(Overlay, World Space)</w:t>
+        <w:t xml:space="preserve">Canvas Render </w:t>
+      </w:r>
+      <w:proofErr w:type="gramStart"/>
+      <w:r>
+        <w:rPr>
+          <w:sz w:val="32"/>
+          <w:szCs w:val="32"/>
+        </w:rPr>
+        <w:t>Modes(</w:t>
+      </w:r>
+      <w:proofErr w:type="gramEnd"/>
+      <w:r>
+        <w:rPr>
+          <w:sz w:val="32"/>
+          <w:szCs w:val="32"/>
+        </w:rPr>
+        <w:t>Overlay, World Space)</w:t>
       </w:r>
     </w:p>
     <w:p>
@@ -5289,12 +6874,30 @@
           <w:szCs w:val="32"/>
         </w:rPr>
       </w:pPr>
-      <w:r>
-        <w:rPr>
-          <w:sz w:val="32"/>
-          <w:szCs w:val="32"/>
-        </w:rPr>
-        <w:t>AutoLayouts(Grid, Horizontal, Vertical)</w:t>
+      <w:proofErr w:type="spellStart"/>
+      <w:proofErr w:type="gramStart"/>
+      <w:r>
+        <w:rPr>
+          <w:sz w:val="32"/>
+          <w:szCs w:val="32"/>
+        </w:rPr>
+        <w:t>AutoLayouts</w:t>
+      </w:r>
+      <w:proofErr w:type="spellEnd"/>
+      <w:r>
+        <w:rPr>
+          <w:sz w:val="32"/>
+          <w:szCs w:val="32"/>
+        </w:rPr>
+        <w:t>(</w:t>
+      </w:r>
+      <w:proofErr w:type="gramEnd"/>
+      <w:r>
+        <w:rPr>
+          <w:sz w:val="32"/>
+          <w:szCs w:val="32"/>
+        </w:rPr>
+        <w:t>Grid, Horizontal, Vertical)</w:t>
       </w:r>
     </w:p>
     <w:p>
@@ -5415,8 +7018,17 @@
           <w:sz w:val="32"/>
           <w:szCs w:val="32"/>
         </w:rPr>
-        <w:t>Supported formats: mp3, wav, ogg</w:t>
-      </w:r>
+        <w:t xml:space="preserve">Supported formats: mp3, wav, </w:t>
+      </w:r>
+      <w:proofErr w:type="spellStart"/>
+      <w:r>
+        <w:rPr>
+          <w:sz w:val="32"/>
+          <w:szCs w:val="32"/>
+        </w:rPr>
+        <w:t>ogg</w:t>
+      </w:r>
+      <w:proofErr w:type="spellEnd"/>
     </w:p>
     <w:p>
       <w:pPr>
@@ -5621,6 +7233,155 @@
 <file path=word/numbering.xml><?xml version="1.0" encoding="utf-8"?>
 <w:numbering xmlns:wpc="http://schemas.microsoft.com/office/word/2010/wordprocessingCanvas" xmlns:cx="http://schemas.microsoft.com/office/drawing/2014/chartex" xmlns:cx1="http://schemas.microsoft.com/office/drawing/2015/9/8/chartex" xmlns:mc="http://schemas.openxmlformats.org/markup-compatibility/2006" xmlns:o="urn:schemas-microsoft-com:office:office" xmlns:r="http://schemas.openxmlformats.org/officeDocument/2006/relationships" xmlns:m="http://schemas.openxmlformats.org/officeDocument/2006/math" xmlns:v="urn:schemas-microsoft-com:vml" xmlns:wp14="http://schemas.microsoft.com/office/word/2010/wordprocessingDrawing" xmlns:wp="http://schemas.openxmlformats.org/drawingml/2006/wordprocessingDrawing" xmlns:w10="urn:schemas-microsoft-com:office:word" xmlns:w="http://schemas.openxmlformats.org/wordprocessingml/2006/main" xmlns:w14="http://schemas.microsoft.com/office/word/2010/wordml" xmlns:w15="http://schemas.microsoft.com/office/word/2012/wordml" xmlns:w16se="http://schemas.microsoft.com/office/word/2015/wordml/symex" xmlns:wpg="http://schemas.microsoft.com/office/word/2010/wordprocessingGroup" xmlns:wpi="http://schemas.microsoft.com/office/word/2010/wordprocessingInk" xmlns:wne="http://schemas.microsoft.com/office/word/2006/wordml" xmlns:wps="http://schemas.microsoft.com/office/word/2010/wordprocessingShape" mc:Ignorable="w14 w15 w16se wp14">
   <w:abstractNum w:abstractNumId="0" w15:restartNumberingAfterBreak="0">
+    <w:nsid w:val="00415F29"/>
+    <w:multiLevelType w:val="multilevel"/>
+    <w:tmpl w:val="CB088FBE"/>
+    <w:lvl w:ilvl="0">
+      <w:start w:val="1"/>
+      <w:numFmt w:val="bullet"/>
+      <w:lvlText w:val=""/>
+      <w:lvlJc w:val="left"/>
+      <w:pPr>
+        <w:tabs>
+          <w:tab w:val="num" w:pos="720"/>
+        </w:tabs>
+        <w:ind w:left="720" w:hanging="360"/>
+      </w:pPr>
+      <w:rPr>
+        <w:rFonts w:ascii="Symbol" w:hAnsi="Symbol" w:hint="default"/>
+        <w:sz w:val="20"/>
+      </w:rPr>
+    </w:lvl>
+    <w:lvl w:ilvl="1" w:tentative="1">
+      <w:start w:val="1"/>
+      <w:numFmt w:val="bullet"/>
+      <w:lvlText w:val="o"/>
+      <w:lvlJc w:val="left"/>
+      <w:pPr>
+        <w:tabs>
+          <w:tab w:val="num" w:pos="1440"/>
+        </w:tabs>
+        <w:ind w:left="1440" w:hanging="360"/>
+      </w:pPr>
+      <w:rPr>
+        <w:rFonts w:ascii="Courier New" w:hAnsi="Courier New" w:hint="default"/>
+        <w:sz w:val="20"/>
+      </w:rPr>
+    </w:lvl>
+    <w:lvl w:ilvl="2" w:tentative="1">
+      <w:start w:val="1"/>
+      <w:numFmt w:val="bullet"/>
+      <w:lvlText w:val=""/>
+      <w:lvlJc w:val="left"/>
+      <w:pPr>
+        <w:tabs>
+          <w:tab w:val="num" w:pos="2160"/>
+        </w:tabs>
+        <w:ind w:left="2160" w:hanging="360"/>
+      </w:pPr>
+      <w:rPr>
+        <w:rFonts w:ascii="Wingdings" w:hAnsi="Wingdings" w:hint="default"/>
+        <w:sz w:val="20"/>
+      </w:rPr>
+    </w:lvl>
+    <w:lvl w:ilvl="3" w:tentative="1">
+      <w:start w:val="1"/>
+      <w:numFmt w:val="bullet"/>
+      <w:lvlText w:val=""/>
+      <w:lvlJc w:val="left"/>
+      <w:pPr>
+        <w:tabs>
+          <w:tab w:val="num" w:pos="2880"/>
+        </w:tabs>
+        <w:ind w:left="2880" w:hanging="360"/>
+      </w:pPr>
+      <w:rPr>
+        <w:rFonts w:ascii="Wingdings" w:hAnsi="Wingdings" w:hint="default"/>
+        <w:sz w:val="20"/>
+      </w:rPr>
+    </w:lvl>
+    <w:lvl w:ilvl="4" w:tentative="1">
+      <w:start w:val="1"/>
+      <w:numFmt w:val="bullet"/>
+      <w:lvlText w:val=""/>
+      <w:lvlJc w:val="left"/>
+      <w:pPr>
+        <w:tabs>
+          <w:tab w:val="num" w:pos="3600"/>
+        </w:tabs>
+        <w:ind w:left="3600" w:hanging="360"/>
+      </w:pPr>
+      <w:rPr>
+        <w:rFonts w:ascii="Wingdings" w:hAnsi="Wingdings" w:hint="default"/>
+        <w:sz w:val="20"/>
+      </w:rPr>
+    </w:lvl>
+    <w:lvl w:ilvl="5" w:tentative="1">
+      <w:start w:val="1"/>
+      <w:numFmt w:val="bullet"/>
+      <w:lvlText w:val=""/>
+      <w:lvlJc w:val="left"/>
+      <w:pPr>
+        <w:tabs>
+          <w:tab w:val="num" w:pos="4320"/>
+        </w:tabs>
+        <w:ind w:left="4320" w:hanging="360"/>
+      </w:pPr>
+      <w:rPr>
+        <w:rFonts w:ascii="Wingdings" w:hAnsi="Wingdings" w:hint="default"/>
+        <w:sz w:val="20"/>
+      </w:rPr>
+    </w:lvl>
+    <w:lvl w:ilvl="6" w:tentative="1">
+      <w:start w:val="1"/>
+      <w:numFmt w:val="bullet"/>
+      <w:lvlText w:val=""/>
+      <w:lvlJc w:val="left"/>
+      <w:pPr>
+        <w:tabs>
+          <w:tab w:val="num" w:pos="5040"/>
+        </w:tabs>
+        <w:ind w:left="5040" w:hanging="360"/>
+      </w:pPr>
+      <w:rPr>
+        <w:rFonts w:ascii="Wingdings" w:hAnsi="Wingdings" w:hint="default"/>
+        <w:sz w:val="20"/>
+      </w:rPr>
+    </w:lvl>
+    <w:lvl w:ilvl="7" w:tentative="1">
+      <w:start w:val="1"/>
+      <w:numFmt w:val="bullet"/>
+      <w:lvlText w:val=""/>
+      <w:lvlJc w:val="left"/>
+      <w:pPr>
+        <w:tabs>
+          <w:tab w:val="num" w:pos="5760"/>
+        </w:tabs>
+        <w:ind w:left="5760" w:hanging="360"/>
+      </w:pPr>
+      <w:rPr>
+        <w:rFonts w:ascii="Wingdings" w:hAnsi="Wingdings" w:hint="default"/>
+        <w:sz w:val="20"/>
+      </w:rPr>
+    </w:lvl>
+    <w:lvl w:ilvl="8" w:tentative="1">
+      <w:start w:val="1"/>
+      <w:numFmt w:val="bullet"/>
+      <w:lvlText w:val=""/>
+      <w:lvlJc w:val="left"/>
+      <w:pPr>
+        <w:tabs>
+          <w:tab w:val="num" w:pos="6480"/>
+        </w:tabs>
+        <w:ind w:left="6480" w:hanging="360"/>
+      </w:pPr>
+      <w:rPr>
+        <w:rFonts w:ascii="Wingdings" w:hAnsi="Wingdings" w:hint="default"/>
+        <w:sz w:val="20"/>
+      </w:rPr>
+    </w:lvl>
+  </w:abstractNum>
+  <w:abstractNum w:abstractNumId="1" w15:restartNumberingAfterBreak="0">
     <w:nsid w:val="06DB2D54"/>
     <w:multiLevelType w:val="multilevel"/>
     <w:tmpl w:val="4C526112"/>
@@ -5733,7 +7494,7 @@
       </w:rPr>
     </w:lvl>
   </w:abstractNum>
-  <w:abstractNum w:abstractNumId="1" w15:restartNumberingAfterBreak="0">
+  <w:abstractNum w:abstractNumId="2" w15:restartNumberingAfterBreak="0">
     <w:nsid w:val="2F9D56CB"/>
     <w:multiLevelType w:val="multilevel"/>
     <w:tmpl w:val="08EED2E6"/>
@@ -5846,11 +7607,318 @@
       </w:rPr>
     </w:lvl>
   </w:abstractNum>
+  <w:abstractNum w:abstractNumId="3" w15:restartNumberingAfterBreak="0">
+    <w:nsid w:val="47D7496D"/>
+    <w:multiLevelType w:val="multilevel"/>
+    <w:tmpl w:val="1BCA879C"/>
+    <w:lvl w:ilvl="0">
+      <w:start w:val="1"/>
+      <w:numFmt w:val="bullet"/>
+      <w:lvlText w:val=""/>
+      <w:lvlJc w:val="left"/>
+      <w:pPr>
+        <w:tabs>
+          <w:tab w:val="num" w:pos="720"/>
+        </w:tabs>
+        <w:ind w:left="720" w:hanging="360"/>
+      </w:pPr>
+      <w:rPr>
+        <w:rFonts w:ascii="Symbol" w:hAnsi="Symbol" w:hint="default"/>
+        <w:sz w:val="20"/>
+      </w:rPr>
+    </w:lvl>
+    <w:lvl w:ilvl="1" w:tentative="1">
+      <w:start w:val="1"/>
+      <w:numFmt w:val="bullet"/>
+      <w:lvlText w:val="o"/>
+      <w:lvlJc w:val="left"/>
+      <w:pPr>
+        <w:tabs>
+          <w:tab w:val="num" w:pos="1440"/>
+        </w:tabs>
+        <w:ind w:left="1440" w:hanging="360"/>
+      </w:pPr>
+      <w:rPr>
+        <w:rFonts w:ascii="Courier New" w:hAnsi="Courier New" w:hint="default"/>
+        <w:sz w:val="20"/>
+      </w:rPr>
+    </w:lvl>
+    <w:lvl w:ilvl="2" w:tentative="1">
+      <w:start w:val="1"/>
+      <w:numFmt w:val="bullet"/>
+      <w:lvlText w:val=""/>
+      <w:lvlJc w:val="left"/>
+      <w:pPr>
+        <w:tabs>
+          <w:tab w:val="num" w:pos="2160"/>
+        </w:tabs>
+        <w:ind w:left="2160" w:hanging="360"/>
+      </w:pPr>
+      <w:rPr>
+        <w:rFonts w:ascii="Wingdings" w:hAnsi="Wingdings" w:hint="default"/>
+        <w:sz w:val="20"/>
+      </w:rPr>
+    </w:lvl>
+    <w:lvl w:ilvl="3" w:tentative="1">
+      <w:start w:val="1"/>
+      <w:numFmt w:val="bullet"/>
+      <w:lvlText w:val=""/>
+      <w:lvlJc w:val="left"/>
+      <w:pPr>
+        <w:tabs>
+          <w:tab w:val="num" w:pos="2880"/>
+        </w:tabs>
+        <w:ind w:left="2880" w:hanging="360"/>
+      </w:pPr>
+      <w:rPr>
+        <w:rFonts w:ascii="Wingdings" w:hAnsi="Wingdings" w:hint="default"/>
+        <w:sz w:val="20"/>
+      </w:rPr>
+    </w:lvl>
+    <w:lvl w:ilvl="4" w:tentative="1">
+      <w:start w:val="1"/>
+      <w:numFmt w:val="bullet"/>
+      <w:lvlText w:val=""/>
+      <w:lvlJc w:val="left"/>
+      <w:pPr>
+        <w:tabs>
+          <w:tab w:val="num" w:pos="3600"/>
+        </w:tabs>
+        <w:ind w:left="3600" w:hanging="360"/>
+      </w:pPr>
+      <w:rPr>
+        <w:rFonts w:ascii="Wingdings" w:hAnsi="Wingdings" w:hint="default"/>
+        <w:sz w:val="20"/>
+      </w:rPr>
+    </w:lvl>
+    <w:lvl w:ilvl="5" w:tentative="1">
+      <w:start w:val="1"/>
+      <w:numFmt w:val="bullet"/>
+      <w:lvlText w:val=""/>
+      <w:lvlJc w:val="left"/>
+      <w:pPr>
+        <w:tabs>
+          <w:tab w:val="num" w:pos="4320"/>
+        </w:tabs>
+        <w:ind w:left="4320" w:hanging="360"/>
+      </w:pPr>
+      <w:rPr>
+        <w:rFonts w:ascii="Wingdings" w:hAnsi="Wingdings" w:hint="default"/>
+        <w:sz w:val="20"/>
+      </w:rPr>
+    </w:lvl>
+    <w:lvl w:ilvl="6" w:tentative="1">
+      <w:start w:val="1"/>
+      <w:numFmt w:val="bullet"/>
+      <w:lvlText w:val=""/>
+      <w:lvlJc w:val="left"/>
+      <w:pPr>
+        <w:tabs>
+          <w:tab w:val="num" w:pos="5040"/>
+        </w:tabs>
+        <w:ind w:left="5040" w:hanging="360"/>
+      </w:pPr>
+      <w:rPr>
+        <w:rFonts w:ascii="Wingdings" w:hAnsi="Wingdings" w:hint="default"/>
+        <w:sz w:val="20"/>
+      </w:rPr>
+    </w:lvl>
+    <w:lvl w:ilvl="7" w:tentative="1">
+      <w:start w:val="1"/>
+      <w:numFmt w:val="bullet"/>
+      <w:lvlText w:val=""/>
+      <w:lvlJc w:val="left"/>
+      <w:pPr>
+        <w:tabs>
+          <w:tab w:val="num" w:pos="5760"/>
+        </w:tabs>
+        <w:ind w:left="5760" w:hanging="360"/>
+      </w:pPr>
+      <w:rPr>
+        <w:rFonts w:ascii="Wingdings" w:hAnsi="Wingdings" w:hint="default"/>
+        <w:sz w:val="20"/>
+      </w:rPr>
+    </w:lvl>
+    <w:lvl w:ilvl="8" w:tentative="1">
+      <w:start w:val="1"/>
+      <w:numFmt w:val="bullet"/>
+      <w:lvlText w:val=""/>
+      <w:lvlJc w:val="left"/>
+      <w:pPr>
+        <w:tabs>
+          <w:tab w:val="num" w:pos="6480"/>
+        </w:tabs>
+        <w:ind w:left="6480" w:hanging="360"/>
+      </w:pPr>
+      <w:rPr>
+        <w:rFonts w:ascii="Wingdings" w:hAnsi="Wingdings" w:hint="default"/>
+        <w:sz w:val="20"/>
+      </w:rPr>
+    </w:lvl>
+  </w:abstractNum>
+  <w:abstractNum w:abstractNumId="4" w15:restartNumberingAfterBreak="0">
+    <w:nsid w:val="57CD154A"/>
+    <w:multiLevelType w:val="multilevel"/>
+    <w:tmpl w:val="FDB48A5C"/>
+    <w:lvl w:ilvl="0">
+      <w:start w:val="1"/>
+      <w:numFmt w:val="bullet"/>
+      <w:lvlText w:val=""/>
+      <w:lvlJc w:val="left"/>
+      <w:pPr>
+        <w:tabs>
+          <w:tab w:val="num" w:pos="720"/>
+        </w:tabs>
+        <w:ind w:left="720" w:hanging="360"/>
+      </w:pPr>
+      <w:rPr>
+        <w:rFonts w:ascii="Symbol" w:hAnsi="Symbol" w:hint="default"/>
+        <w:sz w:val="20"/>
+      </w:rPr>
+    </w:lvl>
+    <w:lvl w:ilvl="1" w:tentative="1">
+      <w:start w:val="1"/>
+      <w:numFmt w:val="bullet"/>
+      <w:lvlText w:val="o"/>
+      <w:lvlJc w:val="left"/>
+      <w:pPr>
+        <w:tabs>
+          <w:tab w:val="num" w:pos="1440"/>
+        </w:tabs>
+        <w:ind w:left="1440" w:hanging="360"/>
+      </w:pPr>
+      <w:rPr>
+        <w:rFonts w:ascii="Courier New" w:hAnsi="Courier New" w:hint="default"/>
+        <w:sz w:val="20"/>
+      </w:rPr>
+    </w:lvl>
+    <w:lvl w:ilvl="2" w:tentative="1">
+      <w:start w:val="1"/>
+      <w:numFmt w:val="bullet"/>
+      <w:lvlText w:val=""/>
+      <w:lvlJc w:val="left"/>
+      <w:pPr>
+        <w:tabs>
+          <w:tab w:val="num" w:pos="2160"/>
+        </w:tabs>
+        <w:ind w:left="2160" w:hanging="360"/>
+      </w:pPr>
+      <w:rPr>
+        <w:rFonts w:ascii="Wingdings" w:hAnsi="Wingdings" w:hint="default"/>
+        <w:sz w:val="20"/>
+      </w:rPr>
+    </w:lvl>
+    <w:lvl w:ilvl="3" w:tentative="1">
+      <w:start w:val="1"/>
+      <w:numFmt w:val="bullet"/>
+      <w:lvlText w:val=""/>
+      <w:lvlJc w:val="left"/>
+      <w:pPr>
+        <w:tabs>
+          <w:tab w:val="num" w:pos="2880"/>
+        </w:tabs>
+        <w:ind w:left="2880" w:hanging="360"/>
+      </w:pPr>
+      <w:rPr>
+        <w:rFonts w:ascii="Wingdings" w:hAnsi="Wingdings" w:hint="default"/>
+        <w:sz w:val="20"/>
+      </w:rPr>
+    </w:lvl>
+    <w:lvl w:ilvl="4" w:tentative="1">
+      <w:start w:val="1"/>
+      <w:numFmt w:val="bullet"/>
+      <w:lvlText w:val=""/>
+      <w:lvlJc w:val="left"/>
+      <w:pPr>
+        <w:tabs>
+          <w:tab w:val="num" w:pos="3600"/>
+        </w:tabs>
+        <w:ind w:left="3600" w:hanging="360"/>
+      </w:pPr>
+      <w:rPr>
+        <w:rFonts w:ascii="Wingdings" w:hAnsi="Wingdings" w:hint="default"/>
+        <w:sz w:val="20"/>
+      </w:rPr>
+    </w:lvl>
+    <w:lvl w:ilvl="5" w:tentative="1">
+      <w:start w:val="1"/>
+      <w:numFmt w:val="bullet"/>
+      <w:lvlText w:val=""/>
+      <w:lvlJc w:val="left"/>
+      <w:pPr>
+        <w:tabs>
+          <w:tab w:val="num" w:pos="4320"/>
+        </w:tabs>
+        <w:ind w:left="4320" w:hanging="360"/>
+      </w:pPr>
+      <w:rPr>
+        <w:rFonts w:ascii="Wingdings" w:hAnsi="Wingdings" w:hint="default"/>
+        <w:sz w:val="20"/>
+      </w:rPr>
+    </w:lvl>
+    <w:lvl w:ilvl="6" w:tentative="1">
+      <w:start w:val="1"/>
+      <w:numFmt w:val="bullet"/>
+      <w:lvlText w:val=""/>
+      <w:lvlJc w:val="left"/>
+      <w:pPr>
+        <w:tabs>
+          <w:tab w:val="num" w:pos="5040"/>
+        </w:tabs>
+        <w:ind w:left="5040" w:hanging="360"/>
+      </w:pPr>
+      <w:rPr>
+        <w:rFonts w:ascii="Wingdings" w:hAnsi="Wingdings" w:hint="default"/>
+        <w:sz w:val="20"/>
+      </w:rPr>
+    </w:lvl>
+    <w:lvl w:ilvl="7" w:tentative="1">
+      <w:start w:val="1"/>
+      <w:numFmt w:val="bullet"/>
+      <w:lvlText w:val=""/>
+      <w:lvlJc w:val="left"/>
+      <w:pPr>
+        <w:tabs>
+          <w:tab w:val="num" w:pos="5760"/>
+        </w:tabs>
+        <w:ind w:left="5760" w:hanging="360"/>
+      </w:pPr>
+      <w:rPr>
+        <w:rFonts w:ascii="Wingdings" w:hAnsi="Wingdings" w:hint="default"/>
+        <w:sz w:val="20"/>
+      </w:rPr>
+    </w:lvl>
+    <w:lvl w:ilvl="8" w:tentative="1">
+      <w:start w:val="1"/>
+      <w:numFmt w:val="bullet"/>
+      <w:lvlText w:val=""/>
+      <w:lvlJc w:val="left"/>
+      <w:pPr>
+        <w:tabs>
+          <w:tab w:val="num" w:pos="6480"/>
+        </w:tabs>
+        <w:ind w:left="6480" w:hanging="360"/>
+      </w:pPr>
+      <w:rPr>
+        <w:rFonts w:ascii="Wingdings" w:hAnsi="Wingdings" w:hint="default"/>
+        <w:sz w:val="20"/>
+      </w:rPr>
+    </w:lvl>
+  </w:abstractNum>
   <w:num w:numId="1">
-    <w:abstractNumId w:val="0"/>
+    <w:abstractNumId w:val="1"/>
   </w:num>
   <w:num w:numId="2">
-    <w:abstractNumId w:val="1"/>
+    <w:abstractNumId w:val="2"/>
+  </w:num>
+  <w:num w:numId="3">
+    <w:abstractNumId w:val="4"/>
+  </w:num>
+  <w:num w:numId="4">
+    <w:abstractNumId w:val="3"/>
+  </w:num>
+  <w:num w:numId="5">
+    <w:abstractNumId w:val="0"/>
   </w:num>
 </w:numbering>
 </file>
@@ -6395,6 +8463,23 @@
       <w:szCs w:val="30"/>
     </w:rPr>
   </w:style>
+  <w:style w:type="paragraph" w:styleId="NormalWeb">
+    <w:name w:val="Normal (Web)"/>
+    <w:basedOn w:val="Normal"/>
+    <w:uiPriority w:val="99"/>
+    <w:semiHidden/>
+    <w:unhideWhenUsed/>
+    <w:rsid w:val="00415BB7"/>
+    <w:pPr>
+      <w:spacing w:before="100" w:beforeAutospacing="1" w:after="100" w:afterAutospacing="1" w:line="240" w:lineRule="auto"/>
+    </w:pPr>
+    <w:rPr>
+      <w:rFonts w:ascii="Times New Roman" w:eastAsia="Times New Roman" w:hAnsi="Times New Roman" w:cs="Times New Roman"/>
+      <w:sz w:val="24"/>
+      <w:szCs w:val="24"/>
+      <w:lang w:val="en-US"/>
+    </w:rPr>
+  </w:style>
 </w:styles>
 </file>
 

</xml_diff>